<commit_message>
Update Anesthesia Flashcards.docx from Pipedream / Google Drive upload
</commit_message>
<xml_diff>
--- a/data/docx/Anesthesia Flashcards.docx
+++ b/data/docx/Anesthesia Flashcards.docx
@@ -487,7 +487,25 @@
                 <w:sz w:val="22"/>
                 <w:szCs w:val="22"/>
               </w:rPr>
-              <w:t>Schedule III—narcotics like buprenorphine; dissociatives like ketamine; barbiturates like thiopental</w:t>
+              <w:t xml:space="preserve">Schedule III—narcotics like buprenorphine; </w:t>
+            </w:r>
+            <w:proofErr w:type="spellStart"/>
+            <w:r>
+              <w:rPr>
+                <w:rFonts w:ascii="Times New Roman" w:hAnsi="Times New Roman" w:cs="Times New Roman"/>
+                <w:sz w:val="22"/>
+                <w:szCs w:val="22"/>
+              </w:rPr>
+              <w:t>dissociatives</w:t>
+            </w:r>
+            <w:proofErr w:type="spellEnd"/>
+            <w:r>
+              <w:rPr>
+                <w:rFonts w:ascii="Times New Roman" w:hAnsi="Times New Roman" w:cs="Times New Roman"/>
+                <w:sz w:val="22"/>
+                <w:szCs w:val="22"/>
+              </w:rPr>
+              <w:t xml:space="preserve"> like ketamine; barbiturates like thiopental</w:t>
             </w:r>
           </w:p>
           <w:p>
@@ -513,8 +531,18 @@
                 <w:sz w:val="22"/>
                 <w:szCs w:val="22"/>
               </w:rPr>
-              <w:t>Schedule IV—narcotics like butorphanol; benzodiazepines like diazepam, alfaxalone</w:t>
-            </w:r>
+              <w:t xml:space="preserve">Schedule IV—narcotics like butorphanol; benzodiazepines like diazepam, </w:t>
+            </w:r>
+            <w:proofErr w:type="spellStart"/>
+            <w:r>
+              <w:rPr>
+                <w:rFonts w:ascii="Times New Roman" w:hAnsi="Times New Roman" w:cs="Times New Roman"/>
+                <w:sz w:val="22"/>
+                <w:szCs w:val="22"/>
+              </w:rPr>
+              <w:t>alfaxalone</w:t>
+            </w:r>
+            <w:proofErr w:type="spellEnd"/>
           </w:p>
           <w:p>
             <w:pPr>
@@ -603,7 +631,25 @@
                 <w:sz w:val="22"/>
                 <w:szCs w:val="22"/>
               </w:rPr>
-              <w:t>Anticholinergics (parasympatholytics): Atropine and glycopyrrolate; used to prevent and treat bradycardia, decrease salivatory secretions arising from parasympathetic stimulation</w:t>
+              <w:t>Anticholinergics (</w:t>
+            </w:r>
+            <w:proofErr w:type="spellStart"/>
+            <w:r>
+              <w:rPr>
+                <w:rFonts w:ascii="Times New Roman" w:hAnsi="Times New Roman" w:cs="Times New Roman"/>
+                <w:sz w:val="22"/>
+                <w:szCs w:val="22"/>
+              </w:rPr>
+              <w:t>parasympatholytics</w:t>
+            </w:r>
+            <w:proofErr w:type="spellEnd"/>
+            <w:r>
+              <w:rPr>
+                <w:rFonts w:ascii="Times New Roman" w:hAnsi="Times New Roman" w:cs="Times New Roman"/>
+                <w:sz w:val="22"/>
+                <w:szCs w:val="22"/>
+              </w:rPr>
+              <w:t>): Atropine and glycopyrrolate; used to prevent and treat bradycardia, decrease salivatory secretions arising from parasympathetic stimulation</w:t>
             </w:r>
           </w:p>
           <w:p>
@@ -629,7 +675,25 @@
                 <w:sz w:val="22"/>
                 <w:szCs w:val="22"/>
               </w:rPr>
-              <w:t>Tranquilizers and sedatives: Phenothiazines (acepromazine, triflupromazine, chlorpromazine), benzodiazepines, alpha2-adrenoreceptor agonists (dexmedetomidine, xylazine, detomidine, romifidine)</w:t>
+              <w:t xml:space="preserve">Tranquilizers and sedatives: Phenothiazines (acepromazine, triflupromazine, chlorpromazine), benzodiazepines, alpha2-adrenoreceptor agonists (dexmedetomidine, xylazine, detomidine, </w:t>
+            </w:r>
+            <w:proofErr w:type="spellStart"/>
+            <w:r>
+              <w:rPr>
+                <w:rFonts w:ascii="Times New Roman" w:hAnsi="Times New Roman" w:cs="Times New Roman"/>
+                <w:sz w:val="22"/>
+                <w:szCs w:val="22"/>
+              </w:rPr>
+              <w:t>romifidine</w:t>
+            </w:r>
+            <w:proofErr w:type="spellEnd"/>
+            <w:r>
+              <w:rPr>
+                <w:rFonts w:ascii="Times New Roman" w:hAnsi="Times New Roman" w:cs="Times New Roman"/>
+                <w:sz w:val="22"/>
+                <w:szCs w:val="22"/>
+              </w:rPr>
+              <w:t>)</w:t>
             </w:r>
           </w:p>
           <w:p>
@@ -822,13 +886,23 @@
                 <w:szCs w:val="22"/>
               </w:rPr>
             </w:pPr>
-            <w:r>
-              <w:rPr>
-                <w:rFonts w:ascii="Times New Roman" w:hAnsi="Times New Roman" w:cs="Times New Roman"/>
-                <w:sz w:val="22"/>
-                <w:szCs w:val="22"/>
-              </w:rPr>
-              <w:t xml:space="preserve">Alfaxalone: </w:t>
+            <w:proofErr w:type="spellStart"/>
+            <w:r>
+              <w:rPr>
+                <w:rFonts w:ascii="Times New Roman" w:hAnsi="Times New Roman" w:cs="Times New Roman"/>
+                <w:sz w:val="22"/>
+                <w:szCs w:val="22"/>
+              </w:rPr>
+              <w:t>Alfaxalone</w:t>
+            </w:r>
+            <w:proofErr w:type="spellEnd"/>
+            <w:r>
+              <w:rPr>
+                <w:rFonts w:ascii="Times New Roman" w:hAnsi="Times New Roman" w:cs="Times New Roman"/>
+                <w:sz w:val="22"/>
+                <w:szCs w:val="22"/>
+              </w:rPr>
+              <w:t xml:space="preserve">: </w:t>
             </w:r>
             <w:r>
               <w:rPr>
@@ -1719,7 +1793,97 @@
                 <w:sz w:val="22"/>
                 <w:szCs w:val="22"/>
               </w:rPr>
-              <w:t>Xylazine (Rompun, Anased), romifidine, detomidine (Dermosedan), medetomidine (Domitor)</w:t>
+              <w:t>Xylazine (</w:t>
+            </w:r>
+            <w:proofErr w:type="spellStart"/>
+            <w:r>
+              <w:rPr>
+                <w:rFonts w:ascii="Times New Roman" w:hAnsi="Times New Roman" w:cs="Times New Roman"/>
+                <w:sz w:val="22"/>
+                <w:szCs w:val="22"/>
+              </w:rPr>
+              <w:t>Rompun</w:t>
+            </w:r>
+            <w:proofErr w:type="spellEnd"/>
+            <w:r>
+              <w:rPr>
+                <w:rFonts w:ascii="Times New Roman" w:hAnsi="Times New Roman" w:cs="Times New Roman"/>
+                <w:sz w:val="22"/>
+                <w:szCs w:val="22"/>
+              </w:rPr>
+              <w:t xml:space="preserve">, </w:t>
+            </w:r>
+            <w:proofErr w:type="spellStart"/>
+            <w:r>
+              <w:rPr>
+                <w:rFonts w:ascii="Times New Roman" w:hAnsi="Times New Roman" w:cs="Times New Roman"/>
+                <w:sz w:val="22"/>
+                <w:szCs w:val="22"/>
+              </w:rPr>
+              <w:t>Anased</w:t>
+            </w:r>
+            <w:proofErr w:type="spellEnd"/>
+            <w:r>
+              <w:rPr>
+                <w:rFonts w:ascii="Times New Roman" w:hAnsi="Times New Roman" w:cs="Times New Roman"/>
+                <w:sz w:val="22"/>
+                <w:szCs w:val="22"/>
+              </w:rPr>
+              <w:t xml:space="preserve">), </w:t>
+            </w:r>
+            <w:proofErr w:type="spellStart"/>
+            <w:r>
+              <w:rPr>
+                <w:rFonts w:ascii="Times New Roman" w:hAnsi="Times New Roman" w:cs="Times New Roman"/>
+                <w:sz w:val="22"/>
+                <w:szCs w:val="22"/>
+              </w:rPr>
+              <w:t>romifidine</w:t>
+            </w:r>
+            <w:proofErr w:type="spellEnd"/>
+            <w:r>
+              <w:rPr>
+                <w:rFonts w:ascii="Times New Roman" w:hAnsi="Times New Roman" w:cs="Times New Roman"/>
+                <w:sz w:val="22"/>
+                <w:szCs w:val="22"/>
+              </w:rPr>
+              <w:t>, detomidine (</w:t>
+            </w:r>
+            <w:proofErr w:type="spellStart"/>
+            <w:r>
+              <w:rPr>
+                <w:rFonts w:ascii="Times New Roman" w:hAnsi="Times New Roman" w:cs="Times New Roman"/>
+                <w:sz w:val="22"/>
+                <w:szCs w:val="22"/>
+              </w:rPr>
+              <w:t>Dermosedan</w:t>
+            </w:r>
+            <w:proofErr w:type="spellEnd"/>
+            <w:r>
+              <w:rPr>
+                <w:rFonts w:ascii="Times New Roman" w:hAnsi="Times New Roman" w:cs="Times New Roman"/>
+                <w:sz w:val="22"/>
+                <w:szCs w:val="22"/>
+              </w:rPr>
+              <w:t>), medetomidine (</w:t>
+            </w:r>
+            <w:proofErr w:type="spellStart"/>
+            <w:r>
+              <w:rPr>
+                <w:rFonts w:ascii="Times New Roman" w:hAnsi="Times New Roman" w:cs="Times New Roman"/>
+                <w:sz w:val="22"/>
+                <w:szCs w:val="22"/>
+              </w:rPr>
+              <w:t>Domitor</w:t>
+            </w:r>
+            <w:proofErr w:type="spellEnd"/>
+            <w:r>
+              <w:rPr>
+                <w:rFonts w:ascii="Times New Roman" w:hAnsi="Times New Roman" w:cs="Times New Roman"/>
+                <w:sz w:val="22"/>
+                <w:szCs w:val="22"/>
+              </w:rPr>
+              <w:t>)</w:t>
             </w:r>
             <w:r>
               <w:rPr>
@@ -1817,13 +1981,23 @@
                 <w:szCs w:val="22"/>
               </w:rPr>
             </w:pPr>
-            <w:r>
-              <w:rPr>
-                <w:rFonts w:ascii="Times New Roman" w:hAnsi="Times New Roman" w:cs="Times New Roman"/>
-                <w:sz w:val="22"/>
-                <w:szCs w:val="22"/>
-              </w:rPr>
-              <w:t>Romifidine is also used on large animals</w:t>
+            <w:proofErr w:type="spellStart"/>
+            <w:r>
+              <w:rPr>
+                <w:rFonts w:ascii="Times New Roman" w:hAnsi="Times New Roman" w:cs="Times New Roman"/>
+                <w:sz w:val="22"/>
+                <w:szCs w:val="22"/>
+              </w:rPr>
+              <w:t>Romifidine</w:t>
+            </w:r>
+            <w:proofErr w:type="spellEnd"/>
+            <w:r>
+              <w:rPr>
+                <w:rFonts w:ascii="Times New Roman" w:hAnsi="Times New Roman" w:cs="Times New Roman"/>
+                <w:sz w:val="22"/>
+                <w:szCs w:val="22"/>
+              </w:rPr>
+              <w:t xml:space="preserve"> is also used on large animals</w:t>
             </w:r>
           </w:p>
           <w:p>
@@ -1953,8 +2127,54 @@
                 <w:sz w:val="22"/>
                 <w:szCs w:val="22"/>
               </w:rPr>
-              <w:t>Ketamine (Ketaset), Ketelean, Vetalar</w:t>
-            </w:r>
+              <w:t>Ketamine (</w:t>
+            </w:r>
+            <w:proofErr w:type="spellStart"/>
+            <w:r>
+              <w:rPr>
+                <w:rFonts w:ascii="Times New Roman" w:hAnsi="Times New Roman" w:cs="Times New Roman"/>
+                <w:sz w:val="22"/>
+                <w:szCs w:val="22"/>
+              </w:rPr>
+              <w:t>Ketaset</w:t>
+            </w:r>
+            <w:proofErr w:type="spellEnd"/>
+            <w:r>
+              <w:rPr>
+                <w:rFonts w:ascii="Times New Roman" w:hAnsi="Times New Roman" w:cs="Times New Roman"/>
+                <w:sz w:val="22"/>
+                <w:szCs w:val="22"/>
+              </w:rPr>
+              <w:t xml:space="preserve">), </w:t>
+            </w:r>
+            <w:proofErr w:type="spellStart"/>
+            <w:r>
+              <w:rPr>
+                <w:rFonts w:ascii="Times New Roman" w:hAnsi="Times New Roman" w:cs="Times New Roman"/>
+                <w:sz w:val="22"/>
+                <w:szCs w:val="22"/>
+              </w:rPr>
+              <w:t>Ketelean</w:t>
+            </w:r>
+            <w:proofErr w:type="spellEnd"/>
+            <w:r>
+              <w:rPr>
+                <w:rFonts w:ascii="Times New Roman" w:hAnsi="Times New Roman" w:cs="Times New Roman"/>
+                <w:sz w:val="22"/>
+                <w:szCs w:val="22"/>
+              </w:rPr>
+              <w:t xml:space="preserve">, </w:t>
+            </w:r>
+            <w:proofErr w:type="spellStart"/>
+            <w:r>
+              <w:rPr>
+                <w:rFonts w:ascii="Times New Roman" w:hAnsi="Times New Roman" w:cs="Times New Roman"/>
+                <w:sz w:val="22"/>
+                <w:szCs w:val="22"/>
+              </w:rPr>
+              <w:t>Vetalar</w:t>
+            </w:r>
+            <w:proofErr w:type="spellEnd"/>
           </w:p>
           <w:p>
             <w:pPr>
@@ -2007,7 +2227,25 @@
                 <w:sz w:val="22"/>
                 <w:szCs w:val="22"/>
               </w:rPr>
-              <w:t>in hx of seizure, suspected brain herniation, suspected perforation of the eye chamber</w:t>
+              <w:t xml:space="preserve">in </w:t>
+            </w:r>
+            <w:proofErr w:type="spellStart"/>
+            <w:r>
+              <w:rPr>
+                <w:rFonts w:ascii="Times New Roman" w:hAnsi="Times New Roman" w:cs="Times New Roman"/>
+                <w:sz w:val="22"/>
+                <w:szCs w:val="22"/>
+              </w:rPr>
+              <w:t>hx</w:t>
+            </w:r>
+            <w:proofErr w:type="spellEnd"/>
+            <w:r>
+              <w:rPr>
+                <w:rFonts w:ascii="Times New Roman" w:hAnsi="Times New Roman" w:cs="Times New Roman"/>
+                <w:sz w:val="22"/>
+                <w:szCs w:val="22"/>
+              </w:rPr>
+              <w:t xml:space="preserve"> of seizure, suspected brain herniation, suspected perforation of the eye chamber</w:t>
             </w:r>
           </w:p>
           <w:p>
@@ -2134,7 +2372,43 @@
                 <w:sz w:val="22"/>
                 <w:szCs w:val="22"/>
               </w:rPr>
-              <w:t>Morphine, oxymorphone, butorphanol (Torbugesic), buprenorphine, Torbutrol, hydromorphone, meperidine (Demerol), fentanyl</w:t>
+              <w:t>Morphine, oxymorphone, butorphanol (</w:t>
+            </w:r>
+            <w:proofErr w:type="spellStart"/>
+            <w:r>
+              <w:rPr>
+                <w:rFonts w:ascii="Times New Roman" w:hAnsi="Times New Roman" w:cs="Times New Roman"/>
+                <w:sz w:val="22"/>
+                <w:szCs w:val="22"/>
+              </w:rPr>
+              <w:t>Torbugesic</w:t>
+            </w:r>
+            <w:proofErr w:type="spellEnd"/>
+            <w:r>
+              <w:rPr>
+                <w:rFonts w:ascii="Times New Roman" w:hAnsi="Times New Roman" w:cs="Times New Roman"/>
+                <w:sz w:val="22"/>
+                <w:szCs w:val="22"/>
+              </w:rPr>
+              <w:t xml:space="preserve">), buprenorphine, </w:t>
+            </w:r>
+            <w:proofErr w:type="spellStart"/>
+            <w:r>
+              <w:rPr>
+                <w:rFonts w:ascii="Times New Roman" w:hAnsi="Times New Roman" w:cs="Times New Roman"/>
+                <w:sz w:val="22"/>
+                <w:szCs w:val="22"/>
+              </w:rPr>
+              <w:t>Torbutrol</w:t>
+            </w:r>
+            <w:proofErr w:type="spellEnd"/>
+            <w:r>
+              <w:rPr>
+                <w:rFonts w:ascii="Times New Roman" w:hAnsi="Times New Roman" w:cs="Times New Roman"/>
+                <w:sz w:val="22"/>
+                <w:szCs w:val="22"/>
+              </w:rPr>
+              <w:t>, hydromorphone, meperidine (Demerol), fentanyl</w:t>
             </w:r>
           </w:p>
           <w:p>
@@ -2825,8 +3099,18 @@
                 <w:sz w:val="22"/>
                 <w:szCs w:val="22"/>
               </w:rPr>
-              <w:t xml:space="preserve"> in a product called Telazol</w:t>
-            </w:r>
+              <w:t xml:space="preserve"> in a product called </w:t>
+            </w:r>
+            <w:proofErr w:type="spellStart"/>
+            <w:r>
+              <w:rPr>
+                <w:rFonts w:ascii="Times New Roman" w:hAnsi="Times New Roman" w:cs="Times New Roman"/>
+                <w:sz w:val="22"/>
+                <w:szCs w:val="22"/>
+              </w:rPr>
+              <w:t>Telazol</w:t>
+            </w:r>
+            <w:proofErr w:type="spellEnd"/>
           </w:p>
         </w:tc>
       </w:tr>
@@ -3241,13 +3525,23 @@
                 <w:szCs w:val="22"/>
               </w:rPr>
             </w:pPr>
-            <w:r>
-              <w:rPr>
-                <w:rFonts w:ascii="Times New Roman" w:hAnsi="Times New Roman" w:cs="Times New Roman"/>
-                <w:sz w:val="22"/>
-                <w:szCs w:val="22"/>
-              </w:rPr>
-              <w:t xml:space="preserve">Neuroleptanalgesics </w:t>
+            <w:proofErr w:type="spellStart"/>
+            <w:r>
+              <w:rPr>
+                <w:rFonts w:ascii="Times New Roman" w:hAnsi="Times New Roman" w:cs="Times New Roman"/>
+                <w:sz w:val="22"/>
+                <w:szCs w:val="22"/>
+              </w:rPr>
+              <w:t>Neuroleptanalgesics</w:t>
+            </w:r>
+            <w:proofErr w:type="spellEnd"/>
+            <w:r>
+              <w:rPr>
+                <w:rFonts w:ascii="Times New Roman" w:hAnsi="Times New Roman" w:cs="Times New Roman"/>
+                <w:sz w:val="22"/>
+                <w:szCs w:val="22"/>
+              </w:rPr>
+              <w:t xml:space="preserve"> </w:t>
             </w:r>
           </w:p>
         </w:tc>
@@ -3414,8 +3708,18 @@
                 <w:sz w:val="22"/>
                 <w:szCs w:val="22"/>
               </w:rPr>
-              <w:t>Fentanyl is usually classified as a neuroleptanalgesic</w:t>
-            </w:r>
+              <w:t xml:space="preserve">Fentanyl is usually classified as a </w:t>
+            </w:r>
+            <w:proofErr w:type="spellStart"/>
+            <w:r>
+              <w:rPr>
+                <w:rFonts w:ascii="Times New Roman" w:hAnsi="Times New Roman" w:cs="Times New Roman"/>
+                <w:sz w:val="22"/>
+                <w:szCs w:val="22"/>
+              </w:rPr>
+              <w:t>neuroleptanalgesic</w:t>
+            </w:r>
+            <w:proofErr w:type="spellEnd"/>
           </w:p>
         </w:tc>
       </w:tr>
@@ -3547,7 +3851,43 @@
                 <w:sz w:val="22"/>
                 <w:szCs w:val="22"/>
               </w:rPr>
-              <w:t>Propofol (Diprivan, Rapinovet)</w:t>
+              <w:t>Propofol (</w:t>
+            </w:r>
+            <w:proofErr w:type="spellStart"/>
+            <w:r>
+              <w:rPr>
+                <w:rFonts w:ascii="Times New Roman" w:hAnsi="Times New Roman" w:cs="Times New Roman"/>
+                <w:sz w:val="22"/>
+                <w:szCs w:val="22"/>
+              </w:rPr>
+              <w:t>Diprivan</w:t>
+            </w:r>
+            <w:proofErr w:type="spellEnd"/>
+            <w:r>
+              <w:rPr>
+                <w:rFonts w:ascii="Times New Roman" w:hAnsi="Times New Roman" w:cs="Times New Roman"/>
+                <w:sz w:val="22"/>
+                <w:szCs w:val="22"/>
+              </w:rPr>
+              <w:t xml:space="preserve">, </w:t>
+            </w:r>
+            <w:proofErr w:type="spellStart"/>
+            <w:r>
+              <w:rPr>
+                <w:rFonts w:ascii="Times New Roman" w:hAnsi="Times New Roman" w:cs="Times New Roman"/>
+                <w:sz w:val="22"/>
+                <w:szCs w:val="22"/>
+              </w:rPr>
+              <w:t>Rapinovet</w:t>
+            </w:r>
+            <w:proofErr w:type="spellEnd"/>
+            <w:r>
+              <w:rPr>
+                <w:rFonts w:ascii="Times New Roman" w:hAnsi="Times New Roman" w:cs="Times New Roman"/>
+                <w:sz w:val="22"/>
+                <w:szCs w:val="22"/>
+              </w:rPr>
+              <w:t>)</w:t>
             </w:r>
           </w:p>
         </w:tc>
@@ -3752,7 +4092,25 @@
                 <w:szCs w:val="22"/>
               </w:rPr>
               <w:lastRenderedPageBreak/>
-              <w:t xml:space="preserve">Guaifenesin (glycerol guaiacolate) </w:t>
+              <w:t xml:space="preserve">Guaifenesin (glycerol </w:t>
+            </w:r>
+            <w:proofErr w:type="spellStart"/>
+            <w:r>
+              <w:rPr>
+                <w:rFonts w:ascii="Times New Roman" w:hAnsi="Times New Roman" w:cs="Times New Roman"/>
+                <w:sz w:val="22"/>
+                <w:szCs w:val="22"/>
+              </w:rPr>
+              <w:t>guaiacolate</w:t>
+            </w:r>
+            <w:proofErr w:type="spellEnd"/>
+            <w:r>
+              <w:rPr>
+                <w:rFonts w:ascii="Times New Roman" w:hAnsi="Times New Roman" w:cs="Times New Roman"/>
+                <w:sz w:val="22"/>
+                <w:szCs w:val="22"/>
+              </w:rPr>
+              <w:t xml:space="preserve">) </w:t>
             </w:r>
           </w:p>
         </w:tc>
@@ -4701,6 +5059,7 @@
                 <w:szCs w:val="22"/>
               </w:rPr>
             </w:pPr>
+            <w:proofErr w:type="spellStart"/>
             <w:r>
               <w:rPr>
                 <w:rFonts w:ascii="Times New Roman" w:hAnsi="Times New Roman" w:cs="Times New Roman"/>
@@ -4709,6 +5068,7 @@
               </w:rPr>
               <w:t>Doxapram</w:t>
             </w:r>
+            <w:proofErr w:type="spellEnd"/>
           </w:p>
         </w:tc>
         <w:tc>
@@ -5796,7 +6156,25 @@
                 <w:sz w:val="22"/>
                 <w:szCs w:val="22"/>
               </w:rPr>
-              <w:t>Determines whether a precision or nonprecision vaporize</w:t>
+              <w:t xml:space="preserve">Determines whether a precision or </w:t>
+            </w:r>
+            <w:proofErr w:type="spellStart"/>
+            <w:r>
+              <w:rPr>
+                <w:rFonts w:ascii="Times New Roman" w:hAnsi="Times New Roman" w:cs="Times New Roman"/>
+                <w:sz w:val="22"/>
+                <w:szCs w:val="22"/>
+              </w:rPr>
+              <w:t>nonprecision</w:t>
+            </w:r>
+            <w:proofErr w:type="spellEnd"/>
+            <w:r>
+              <w:rPr>
+                <w:rFonts w:ascii="Times New Roman" w:hAnsi="Times New Roman" w:cs="Times New Roman"/>
+                <w:sz w:val="22"/>
+                <w:szCs w:val="22"/>
+              </w:rPr>
+              <w:t xml:space="preserve"> vaporize</w:t>
             </w:r>
             <w:r>
               <w:rPr>
@@ -5875,7 +6253,25 @@
                 <w:sz w:val="22"/>
                 <w:szCs w:val="22"/>
               </w:rPr>
-              <w:t>For nonvolatile agents (like methoxyflurane), even a jar with a wick can act as the (nonprecision) vaporizer</w:t>
+              <w:t>For nonvolatile agents (like methoxyflurane), even a jar with a wick can act as the (</w:t>
+            </w:r>
+            <w:proofErr w:type="spellStart"/>
+            <w:r>
+              <w:rPr>
+                <w:rFonts w:ascii="Times New Roman" w:hAnsi="Times New Roman" w:cs="Times New Roman"/>
+                <w:sz w:val="22"/>
+                <w:szCs w:val="22"/>
+              </w:rPr>
+              <w:t>nonprecision</w:t>
+            </w:r>
+            <w:proofErr w:type="spellEnd"/>
+            <w:r>
+              <w:rPr>
+                <w:rFonts w:ascii="Times New Roman" w:hAnsi="Times New Roman" w:cs="Times New Roman"/>
+                <w:sz w:val="22"/>
+                <w:szCs w:val="22"/>
+              </w:rPr>
+              <w:t>) vaporizer</w:t>
             </w:r>
           </w:p>
         </w:tc>
@@ -6315,7 +6711,25 @@
                 <w:sz w:val="22"/>
                 <w:szCs w:val="22"/>
               </w:rPr>
-              <w:t>higher solubility take longer to become effective and to be metabolized</w:t>
+              <w:t xml:space="preserve">higher solubility </w:t>
+            </w:r>
+            <w:proofErr w:type="gramStart"/>
+            <w:r>
+              <w:rPr>
+                <w:rFonts w:ascii="Times New Roman" w:hAnsi="Times New Roman" w:cs="Times New Roman"/>
+                <w:sz w:val="22"/>
+                <w:szCs w:val="22"/>
+              </w:rPr>
+              <w:t>take</w:t>
+            </w:r>
+            <w:proofErr w:type="gramEnd"/>
+            <w:r>
+              <w:rPr>
+                <w:rFonts w:ascii="Times New Roman" w:hAnsi="Times New Roman" w:cs="Times New Roman"/>
+                <w:sz w:val="22"/>
+                <w:szCs w:val="22"/>
+              </w:rPr>
+              <w:t xml:space="preserve"> longer to become effective and to be metabolized</w:t>
             </w:r>
             <w:r>
               <w:rPr>
@@ -6401,8 +6815,18 @@
                 <w:sz w:val="22"/>
                 <w:szCs w:val="22"/>
               </w:rPr>
-              <w:t>So, induction/recovery is fastest in desflurane, then sevoflurane, then iso, then haltohane</w:t>
-            </w:r>
+              <w:t xml:space="preserve">So, induction/recovery is fastest in desflurane, then sevoflurane, then iso, then </w:t>
+            </w:r>
+            <w:proofErr w:type="spellStart"/>
+            <w:r>
+              <w:rPr>
+                <w:rFonts w:ascii="Times New Roman" w:hAnsi="Times New Roman" w:cs="Times New Roman"/>
+                <w:sz w:val="22"/>
+                <w:szCs w:val="22"/>
+              </w:rPr>
+              <w:t>haltohane</w:t>
+            </w:r>
+            <w:proofErr w:type="spellEnd"/>
           </w:p>
         </w:tc>
       </w:tr>
@@ -7195,13 +7619,23 @@
                 <w:szCs w:val="22"/>
               </w:rPr>
             </w:pPr>
-            <w:r>
-              <w:rPr>
-                <w:rFonts w:ascii="Times New Roman" w:hAnsi="Times New Roman" w:cs="Times New Roman"/>
-                <w:sz w:val="22"/>
-                <w:szCs w:val="22"/>
-              </w:rPr>
-              <w:t>Also a muscle relaxant and analgesic</w:t>
+            <w:proofErr w:type="gramStart"/>
+            <w:r>
+              <w:rPr>
+                <w:rFonts w:ascii="Times New Roman" w:hAnsi="Times New Roman" w:cs="Times New Roman"/>
+                <w:sz w:val="22"/>
+                <w:szCs w:val="22"/>
+              </w:rPr>
+              <w:t>Also</w:t>
+            </w:r>
+            <w:proofErr w:type="gramEnd"/>
+            <w:r>
+              <w:rPr>
+                <w:rFonts w:ascii="Times New Roman" w:hAnsi="Times New Roman" w:cs="Times New Roman"/>
+                <w:sz w:val="22"/>
+                <w:szCs w:val="22"/>
+              </w:rPr>
+              <w:t xml:space="preserve"> a muscle relaxant and analgesic</w:t>
             </w:r>
           </w:p>
           <w:p>
@@ -7371,7 +7805,25 @@
                 <w:sz w:val="22"/>
                 <w:szCs w:val="22"/>
               </w:rPr>
-              <w:t>Vaporizers that work w sevo are yellow</w:t>
+              <w:t xml:space="preserve">Vaporizers that work w </w:t>
+            </w:r>
+            <w:proofErr w:type="spellStart"/>
+            <w:r>
+              <w:rPr>
+                <w:rFonts w:ascii="Times New Roman" w:hAnsi="Times New Roman" w:cs="Times New Roman"/>
+                <w:sz w:val="22"/>
+                <w:szCs w:val="22"/>
+              </w:rPr>
+              <w:t>sevo</w:t>
+            </w:r>
+            <w:proofErr w:type="spellEnd"/>
+            <w:r>
+              <w:rPr>
+                <w:rFonts w:ascii="Times New Roman" w:hAnsi="Times New Roman" w:cs="Times New Roman"/>
+                <w:sz w:val="22"/>
+                <w:szCs w:val="22"/>
+              </w:rPr>
+              <w:t xml:space="preserve"> are yellow</w:t>
             </w:r>
           </w:p>
         </w:tc>
@@ -8086,7 +8538,25 @@
                 <w:sz w:val="16"/>
                 <w:szCs w:val="16"/>
               </w:rPr>
-              <w:t>O, so not safe, especially if hx of hypoxia, or gastric dilation, intestinal obstruction, and pneumothorax (i.e. gas-occupying conditions</w:t>
+              <w:t xml:space="preserve">O, so not safe, especially if </w:t>
+            </w:r>
+            <w:proofErr w:type="spellStart"/>
+            <w:r>
+              <w:rPr>
+                <w:rFonts w:ascii="Times New Roman" w:hAnsi="Times New Roman" w:cs="Times New Roman"/>
+                <w:sz w:val="16"/>
+                <w:szCs w:val="16"/>
+              </w:rPr>
+              <w:t>hx</w:t>
+            </w:r>
+            <w:proofErr w:type="spellEnd"/>
+            <w:r>
+              <w:rPr>
+                <w:rFonts w:ascii="Times New Roman" w:hAnsi="Times New Roman" w:cs="Times New Roman"/>
+                <w:sz w:val="16"/>
+                <w:szCs w:val="16"/>
+              </w:rPr>
+              <w:t xml:space="preserve"> of hypoxia, or gastric dilation, intestinal obstruction, and pneumothorax (i.e. gas-occupying conditions</w:t>
             </w:r>
             <w:r>
               <w:rPr>
@@ -8896,7 +9366,25 @@
                 <w:sz w:val="22"/>
                 <w:szCs w:val="22"/>
               </w:rPr>
-              <w:t xml:space="preserve">Glucose and fructosamine </w:t>
+              <w:t xml:space="preserve">Glucose and </w:t>
+            </w:r>
+            <w:proofErr w:type="spellStart"/>
+            <w:r>
+              <w:rPr>
+                <w:rFonts w:ascii="Times New Roman" w:hAnsi="Times New Roman" w:cs="Times New Roman"/>
+                <w:sz w:val="22"/>
+                <w:szCs w:val="22"/>
+              </w:rPr>
+              <w:t>fructosamine</w:t>
+            </w:r>
+            <w:proofErr w:type="spellEnd"/>
+            <w:r>
+              <w:rPr>
+                <w:rFonts w:ascii="Times New Roman" w:hAnsi="Times New Roman" w:cs="Times New Roman"/>
+                <w:sz w:val="22"/>
+                <w:szCs w:val="22"/>
+              </w:rPr>
+              <w:t xml:space="preserve"> </w:t>
             </w:r>
             <w:r>
               <w:rPr>
@@ -9143,13 +9631,23 @@
                 <w:szCs w:val="22"/>
               </w:rPr>
             </w:pPr>
-            <w:r>
-              <w:rPr>
-                <w:rFonts w:ascii="Times New Roman" w:hAnsi="Times New Roman" w:cs="Times New Roman"/>
-                <w:sz w:val="22"/>
-                <w:szCs w:val="22"/>
-              </w:rPr>
-              <w:t>vWF assay</w:t>
+            <w:proofErr w:type="spellStart"/>
+            <w:r>
+              <w:rPr>
+                <w:rFonts w:ascii="Times New Roman" w:hAnsi="Times New Roman" w:cs="Times New Roman"/>
+                <w:sz w:val="22"/>
+                <w:szCs w:val="22"/>
+              </w:rPr>
+              <w:t>vWF</w:t>
+            </w:r>
+            <w:proofErr w:type="spellEnd"/>
+            <w:r>
+              <w:rPr>
+                <w:rFonts w:ascii="Times New Roman" w:hAnsi="Times New Roman" w:cs="Times New Roman"/>
+                <w:sz w:val="22"/>
+                <w:szCs w:val="22"/>
+              </w:rPr>
+              <w:t xml:space="preserve"> assay</w:t>
             </w:r>
           </w:p>
         </w:tc>
@@ -9264,7 +9762,25 @@
                 <w:sz w:val="22"/>
                 <w:szCs w:val="22"/>
               </w:rPr>
-              <w:t xml:space="preserve">; a vWF assay and a </w:t>
+              <w:t xml:space="preserve">; a </w:t>
+            </w:r>
+            <w:proofErr w:type="spellStart"/>
+            <w:r>
+              <w:rPr>
+                <w:rFonts w:ascii="Times New Roman" w:hAnsi="Times New Roman" w:cs="Times New Roman"/>
+                <w:sz w:val="22"/>
+                <w:szCs w:val="22"/>
+              </w:rPr>
+              <w:t>vWF</w:t>
+            </w:r>
+            <w:proofErr w:type="spellEnd"/>
+            <w:r>
+              <w:rPr>
+                <w:rFonts w:ascii="Times New Roman" w:hAnsi="Times New Roman" w:cs="Times New Roman"/>
+                <w:sz w:val="22"/>
+                <w:szCs w:val="22"/>
+              </w:rPr>
+              <w:t xml:space="preserve"> assay and a </w:t>
             </w:r>
             <w:r>
               <w:rPr>
@@ -10025,13 +10541,23 @@
                 <w:szCs w:val="22"/>
               </w:rPr>
             </w:pPr>
-            <w:r>
-              <w:rPr>
-                <w:rFonts w:ascii="Times New Roman" w:hAnsi="Times New Roman" w:cs="Times New Roman"/>
-                <w:sz w:val="22"/>
-                <w:szCs w:val="22"/>
-              </w:rPr>
-              <w:t>Tacyhpnea: I</w:t>
+            <w:proofErr w:type="spellStart"/>
+            <w:r>
+              <w:rPr>
+                <w:rFonts w:ascii="Times New Roman" w:hAnsi="Times New Roman" w:cs="Times New Roman"/>
+                <w:sz w:val="22"/>
+                <w:szCs w:val="22"/>
+              </w:rPr>
+              <w:t>Tacyhpnea</w:t>
+            </w:r>
+            <w:proofErr w:type="spellEnd"/>
+            <w:r>
+              <w:rPr>
+                <w:rFonts w:ascii="Times New Roman" w:hAnsi="Times New Roman" w:cs="Times New Roman"/>
+                <w:sz w:val="22"/>
+                <w:szCs w:val="22"/>
+              </w:rPr>
+              <w:t>: I</w:t>
             </w:r>
             <w:r>
               <w:rPr>
@@ -10467,13 +10993,23 @@
               </w:rPr>
               <w:t xml:space="preserve">should be flushed with few </w:t>
             </w:r>
-            <w:r>
-              <w:rPr>
-                <w:rFonts w:ascii="Times New Roman" w:hAnsi="Times New Roman" w:cs="Times New Roman"/>
-                <w:sz w:val="22"/>
-                <w:szCs w:val="22"/>
-              </w:rPr>
-              <w:t xml:space="preserve">mLs </w:t>
+            <w:proofErr w:type="spellStart"/>
+            <w:r>
+              <w:rPr>
+                <w:rFonts w:ascii="Times New Roman" w:hAnsi="Times New Roman" w:cs="Times New Roman"/>
+                <w:sz w:val="22"/>
+                <w:szCs w:val="22"/>
+              </w:rPr>
+              <w:t>mLs</w:t>
+            </w:r>
+            <w:proofErr w:type="spellEnd"/>
+            <w:r>
+              <w:rPr>
+                <w:rFonts w:ascii="Times New Roman" w:hAnsi="Times New Roman" w:cs="Times New Roman"/>
+                <w:sz w:val="22"/>
+                <w:szCs w:val="22"/>
+              </w:rPr>
+              <w:t xml:space="preserve"> </w:t>
             </w:r>
             <w:r>
               <w:rPr>
@@ -10839,8 +11375,18 @@
                 <w:sz w:val="22"/>
                 <w:szCs w:val="22"/>
               </w:rPr>
-              <w:t>(esp</w:t>
-            </w:r>
+              <w:t>(</w:t>
+            </w:r>
+            <w:proofErr w:type="spellStart"/>
+            <w:r>
+              <w:rPr>
+                <w:rFonts w:ascii="Times New Roman" w:hAnsi="Times New Roman" w:cs="Times New Roman"/>
+                <w:sz w:val="22"/>
+                <w:szCs w:val="22"/>
+              </w:rPr>
+              <w:t>esp</w:t>
+            </w:r>
+            <w:proofErr w:type="spellEnd"/>
             <w:r>
               <w:rPr>
                 <w:rFonts w:ascii="Times New Roman" w:hAnsi="Times New Roman" w:cs="Times New Roman"/>
@@ -12440,7 +12986,25 @@
                 <w:sz w:val="22"/>
                 <w:szCs w:val="22"/>
               </w:rPr>
-              <w:t xml:space="preserve">ack of corneal reflex indicates patient is overanesthetized </w:t>
+              <w:t xml:space="preserve">ack of corneal reflex indicates patient is </w:t>
+            </w:r>
+            <w:proofErr w:type="spellStart"/>
+            <w:r>
+              <w:rPr>
+                <w:rFonts w:ascii="Times New Roman" w:hAnsi="Times New Roman" w:cs="Times New Roman"/>
+                <w:sz w:val="22"/>
+                <w:szCs w:val="22"/>
+              </w:rPr>
+              <w:t>overanesthetized</w:t>
+            </w:r>
+            <w:proofErr w:type="spellEnd"/>
+            <w:r>
+              <w:rPr>
+                <w:rFonts w:ascii="Times New Roman" w:hAnsi="Times New Roman" w:cs="Times New Roman"/>
+                <w:sz w:val="22"/>
+                <w:szCs w:val="22"/>
+              </w:rPr>
+              <w:t xml:space="preserve"> </w:t>
             </w:r>
           </w:p>
         </w:tc>
@@ -12836,7 +13400,25 @@
                 <w:sz w:val="22"/>
                 <w:szCs w:val="22"/>
               </w:rPr>
-              <w:t>Widely dilated pupils w no response to light indicate excessive depth (Stage IV)</w:t>
+              <w:t xml:space="preserve">Widely dilated pupils w no response to light </w:t>
+            </w:r>
+            <w:proofErr w:type="gramStart"/>
+            <w:r>
+              <w:rPr>
+                <w:rFonts w:ascii="Times New Roman" w:hAnsi="Times New Roman" w:cs="Times New Roman"/>
+                <w:sz w:val="22"/>
+                <w:szCs w:val="22"/>
+              </w:rPr>
+              <w:t>indicate</w:t>
+            </w:r>
+            <w:proofErr w:type="gramEnd"/>
+            <w:r>
+              <w:rPr>
+                <w:rFonts w:ascii="Times New Roman" w:hAnsi="Times New Roman" w:cs="Times New Roman"/>
+                <w:sz w:val="22"/>
+                <w:szCs w:val="22"/>
+              </w:rPr>
+              <w:t xml:space="preserve"> excessive depth (Stage IV)</w:t>
             </w:r>
           </w:p>
         </w:tc>
@@ -13123,30 +13705,102 @@
                 <w:sz w:val="22"/>
                 <w:szCs w:val="22"/>
               </w:rPr>
-              <w:t>Replacement crystalloids: Normosol R, Plasmalyte 148</w:t>
-            </w:r>
-          </w:p>
-          <w:p>
-            <w:pPr>
-              <w:pStyle w:val="ListParagraph"/>
-              <w:numPr>
-                <w:ilvl w:val="0"/>
-                <w:numId w:val="1"/>
-              </w:numPr>
-              <w:ind w:left="249" w:hanging="249"/>
-              <w:rPr>
-                <w:rFonts w:ascii="Times New Roman" w:hAnsi="Times New Roman" w:cs="Times New Roman"/>
-                <w:sz w:val="22"/>
-                <w:szCs w:val="22"/>
-              </w:rPr>
-            </w:pPr>
-            <w:r>
-              <w:rPr>
-                <w:rFonts w:ascii="Times New Roman" w:hAnsi="Times New Roman" w:cs="Times New Roman"/>
-                <w:sz w:val="22"/>
-                <w:szCs w:val="22"/>
-              </w:rPr>
-              <w:t>Maintenance crystalloids: Normosol M, Plasmalyte 56</w:t>
+              <w:t xml:space="preserve">Replacement crystalloids: </w:t>
+            </w:r>
+            <w:proofErr w:type="spellStart"/>
+            <w:r>
+              <w:rPr>
+                <w:rFonts w:ascii="Times New Roman" w:hAnsi="Times New Roman" w:cs="Times New Roman"/>
+                <w:sz w:val="22"/>
+                <w:szCs w:val="22"/>
+              </w:rPr>
+              <w:t>Normosol</w:t>
+            </w:r>
+            <w:proofErr w:type="spellEnd"/>
+            <w:r>
+              <w:rPr>
+                <w:rFonts w:ascii="Times New Roman" w:hAnsi="Times New Roman" w:cs="Times New Roman"/>
+                <w:sz w:val="22"/>
+                <w:szCs w:val="22"/>
+              </w:rPr>
+              <w:t xml:space="preserve"> R, </w:t>
+            </w:r>
+            <w:proofErr w:type="spellStart"/>
+            <w:r>
+              <w:rPr>
+                <w:rFonts w:ascii="Times New Roman" w:hAnsi="Times New Roman" w:cs="Times New Roman"/>
+                <w:sz w:val="22"/>
+                <w:szCs w:val="22"/>
+              </w:rPr>
+              <w:t>Plasmalyte</w:t>
+            </w:r>
+            <w:proofErr w:type="spellEnd"/>
+            <w:r>
+              <w:rPr>
+                <w:rFonts w:ascii="Times New Roman" w:hAnsi="Times New Roman" w:cs="Times New Roman"/>
+                <w:sz w:val="22"/>
+                <w:szCs w:val="22"/>
+              </w:rPr>
+              <w:t xml:space="preserve"> 148</w:t>
+            </w:r>
+          </w:p>
+          <w:p>
+            <w:pPr>
+              <w:pStyle w:val="ListParagraph"/>
+              <w:numPr>
+                <w:ilvl w:val="0"/>
+                <w:numId w:val="1"/>
+              </w:numPr>
+              <w:ind w:left="249" w:hanging="249"/>
+              <w:rPr>
+                <w:rFonts w:ascii="Times New Roman" w:hAnsi="Times New Roman" w:cs="Times New Roman"/>
+                <w:sz w:val="22"/>
+                <w:szCs w:val="22"/>
+              </w:rPr>
+            </w:pPr>
+            <w:r>
+              <w:rPr>
+                <w:rFonts w:ascii="Times New Roman" w:hAnsi="Times New Roman" w:cs="Times New Roman"/>
+                <w:sz w:val="22"/>
+                <w:szCs w:val="22"/>
+              </w:rPr>
+              <w:t xml:space="preserve">Maintenance crystalloids: </w:t>
+            </w:r>
+            <w:proofErr w:type="spellStart"/>
+            <w:r>
+              <w:rPr>
+                <w:rFonts w:ascii="Times New Roman" w:hAnsi="Times New Roman" w:cs="Times New Roman"/>
+                <w:sz w:val="22"/>
+                <w:szCs w:val="22"/>
+              </w:rPr>
+              <w:t>Normosol</w:t>
+            </w:r>
+            <w:proofErr w:type="spellEnd"/>
+            <w:r>
+              <w:rPr>
+                <w:rFonts w:ascii="Times New Roman" w:hAnsi="Times New Roman" w:cs="Times New Roman"/>
+                <w:sz w:val="22"/>
+                <w:szCs w:val="22"/>
+              </w:rPr>
+              <w:t xml:space="preserve"> M, </w:t>
+            </w:r>
+            <w:proofErr w:type="spellStart"/>
+            <w:r>
+              <w:rPr>
+                <w:rFonts w:ascii="Times New Roman" w:hAnsi="Times New Roman" w:cs="Times New Roman"/>
+                <w:sz w:val="22"/>
+                <w:szCs w:val="22"/>
+              </w:rPr>
+              <w:t>Plasmalyte</w:t>
+            </w:r>
+            <w:proofErr w:type="spellEnd"/>
+            <w:r>
+              <w:rPr>
+                <w:rFonts w:ascii="Times New Roman" w:hAnsi="Times New Roman" w:cs="Times New Roman"/>
+                <w:sz w:val="22"/>
+                <w:szCs w:val="22"/>
+              </w:rPr>
+              <w:t xml:space="preserve"> 56</w:t>
             </w:r>
           </w:p>
           <w:p>
@@ -13190,7 +13844,43 @@
                 <w:sz w:val="22"/>
                 <w:szCs w:val="22"/>
               </w:rPr>
-              <w:t>Administered 5-10 mL/kg/hr for dogs, 1-5 mL/kg/hr for cats</w:t>
+              <w:t>Administered 5-10 mL/kg/</w:t>
+            </w:r>
+            <w:proofErr w:type="spellStart"/>
+            <w:r>
+              <w:rPr>
+                <w:rFonts w:ascii="Times New Roman" w:hAnsi="Times New Roman" w:cs="Times New Roman"/>
+                <w:sz w:val="22"/>
+                <w:szCs w:val="22"/>
+              </w:rPr>
+              <w:t>hr</w:t>
+            </w:r>
+            <w:proofErr w:type="spellEnd"/>
+            <w:r>
+              <w:rPr>
+                <w:rFonts w:ascii="Times New Roman" w:hAnsi="Times New Roman" w:cs="Times New Roman"/>
+                <w:sz w:val="22"/>
+                <w:szCs w:val="22"/>
+              </w:rPr>
+              <w:t xml:space="preserve"> for dogs, 1-5 mL/kg/</w:t>
+            </w:r>
+            <w:proofErr w:type="spellStart"/>
+            <w:r>
+              <w:rPr>
+                <w:rFonts w:ascii="Times New Roman" w:hAnsi="Times New Roman" w:cs="Times New Roman"/>
+                <w:sz w:val="22"/>
+                <w:szCs w:val="22"/>
+              </w:rPr>
+              <w:t>hr</w:t>
+            </w:r>
+            <w:proofErr w:type="spellEnd"/>
+            <w:r>
+              <w:rPr>
+                <w:rFonts w:ascii="Times New Roman" w:hAnsi="Times New Roman" w:cs="Times New Roman"/>
+                <w:sz w:val="22"/>
+                <w:szCs w:val="22"/>
+              </w:rPr>
+              <w:t xml:space="preserve"> for cats</w:t>
             </w:r>
             <w:r>
               <w:rPr>
@@ -13220,7 +13910,25 @@
                 <w:sz w:val="22"/>
                 <w:szCs w:val="22"/>
               </w:rPr>
-              <w:t xml:space="preserve">Longer applications require no more than 10 mL/kg/hr given in the first hour </w:t>
+              <w:t>Longer applications require no more than 10 mL/kg/</w:t>
+            </w:r>
+            <w:proofErr w:type="spellStart"/>
+            <w:r>
+              <w:rPr>
+                <w:rFonts w:ascii="Times New Roman" w:hAnsi="Times New Roman" w:cs="Times New Roman"/>
+                <w:sz w:val="22"/>
+                <w:szCs w:val="22"/>
+              </w:rPr>
+              <w:t>hr</w:t>
+            </w:r>
+            <w:proofErr w:type="spellEnd"/>
+            <w:r>
+              <w:rPr>
+                <w:rFonts w:ascii="Times New Roman" w:hAnsi="Times New Roman" w:cs="Times New Roman"/>
+                <w:sz w:val="22"/>
+                <w:szCs w:val="22"/>
+              </w:rPr>
+              <w:t xml:space="preserve"> given in the first hour </w:t>
             </w:r>
             <w:r>
               <w:rPr>
@@ -13236,7 +13944,25 @@
                 <w:sz w:val="22"/>
                 <w:szCs w:val="22"/>
               </w:rPr>
-              <w:t xml:space="preserve">5 mL/kg/hr </w:t>
+              <w:t>5 mL/kg/</w:t>
+            </w:r>
+            <w:proofErr w:type="spellStart"/>
+            <w:r>
+              <w:rPr>
+                <w:rFonts w:ascii="Times New Roman" w:hAnsi="Times New Roman" w:cs="Times New Roman"/>
+                <w:sz w:val="22"/>
+                <w:szCs w:val="22"/>
+              </w:rPr>
+              <w:t>hr</w:t>
+            </w:r>
+            <w:proofErr w:type="spellEnd"/>
+            <w:r>
+              <w:rPr>
+                <w:rFonts w:ascii="Times New Roman" w:hAnsi="Times New Roman" w:cs="Times New Roman"/>
+                <w:sz w:val="22"/>
+                <w:szCs w:val="22"/>
+              </w:rPr>
+              <w:t xml:space="preserve"> </w:t>
             </w:r>
           </w:p>
           <w:p>
@@ -13380,59 +14106,113 @@
                 <w:sz w:val="17"/>
                 <w:szCs w:val="17"/>
               </w:rPr>
-              <w:t>does not produce a change in osmotic pressure and there is no fluid shift bw compartments</w:t>
-            </w:r>
-          </w:p>
-          <w:p>
-            <w:pPr>
-              <w:pStyle w:val="ListParagraph"/>
-              <w:numPr>
-                <w:ilvl w:val="0"/>
-                <w:numId w:val="5"/>
-              </w:numPr>
+              <w:t xml:space="preserve">does not produce a change in osmotic pressure and there is no fluid shift </w:t>
+            </w:r>
+            <w:proofErr w:type="spellStart"/>
+            <w:r>
               <w:rPr>
                 <w:rFonts w:ascii="Times New Roman" w:hAnsi="Times New Roman" w:cs="Times New Roman"/>
                 <w:sz w:val="17"/>
                 <w:szCs w:val="17"/>
               </w:rPr>
-            </w:pPr>
+              <w:t>bw</w:t>
+            </w:r>
+            <w:proofErr w:type="spellEnd"/>
             <w:r>
               <w:rPr>
                 <w:rFonts w:ascii="Times New Roman" w:hAnsi="Times New Roman" w:cs="Times New Roman"/>
                 <w:sz w:val="17"/>
                 <w:szCs w:val="17"/>
               </w:rPr>
-              <w:t>I</w:t>
-            </w:r>
-            <w:r>
+              <w:t xml:space="preserve"> compartments</w:t>
+            </w:r>
+          </w:p>
+          <w:p>
+            <w:pPr>
+              <w:pStyle w:val="ListParagraph"/>
+              <w:numPr>
+                <w:ilvl w:val="0"/>
+                <w:numId w:val="5"/>
+              </w:numPr>
               <w:rPr>
                 <w:rFonts w:ascii="Times New Roman" w:hAnsi="Times New Roman" w:cs="Times New Roman"/>
                 <w:sz w:val="17"/>
                 <w:szCs w:val="17"/>
               </w:rPr>
-              <w:t>nclude lactated Ringer’s solution, 0.9% saline, Normosol-R, and Plasma-Lyte 148</w:t>
-            </w:r>
-          </w:p>
-          <w:p>
-            <w:pPr>
-              <w:pStyle w:val="ListParagraph"/>
-              <w:numPr>
-                <w:ilvl w:val="0"/>
-                <w:numId w:val="5"/>
-              </w:numPr>
+            </w:pPr>
+            <w:r>
               <w:rPr>
                 <w:rFonts w:ascii="Times New Roman" w:hAnsi="Times New Roman" w:cs="Times New Roman"/>
                 <w:sz w:val="17"/>
                 <w:szCs w:val="17"/>
               </w:rPr>
-            </w:pPr>
+              <w:t>I</w:t>
+            </w:r>
             <w:r>
               <w:rPr>
                 <w:rFonts w:ascii="Times New Roman" w:hAnsi="Times New Roman" w:cs="Times New Roman"/>
                 <w:sz w:val="17"/>
                 <w:szCs w:val="17"/>
               </w:rPr>
-              <w:t>Isotonic, polyionic replacement crystalloids are first choice for fluid therapy for healthy patients undergoing routine and sick patients w PCV &gt;20% and plasma protein &gt;3.5 gm/dL</w:t>
+              <w:t xml:space="preserve">nclude lactated Ringer’s solution, 0.9% saline, </w:t>
+            </w:r>
+            <w:proofErr w:type="spellStart"/>
+            <w:r>
+              <w:rPr>
+                <w:rFonts w:ascii="Times New Roman" w:hAnsi="Times New Roman" w:cs="Times New Roman"/>
+                <w:sz w:val="17"/>
+                <w:szCs w:val="17"/>
+              </w:rPr>
+              <w:t>Normosol</w:t>
+            </w:r>
+            <w:proofErr w:type="spellEnd"/>
+            <w:r>
+              <w:rPr>
+                <w:rFonts w:ascii="Times New Roman" w:hAnsi="Times New Roman" w:cs="Times New Roman"/>
+                <w:sz w:val="17"/>
+                <w:szCs w:val="17"/>
+              </w:rPr>
+              <w:t>-R, and Plasma-Lyte 148</w:t>
+            </w:r>
+          </w:p>
+          <w:p>
+            <w:pPr>
+              <w:pStyle w:val="ListParagraph"/>
+              <w:numPr>
+                <w:ilvl w:val="0"/>
+                <w:numId w:val="5"/>
+              </w:numPr>
+              <w:rPr>
+                <w:rFonts w:ascii="Times New Roman" w:hAnsi="Times New Roman" w:cs="Times New Roman"/>
+                <w:sz w:val="17"/>
+                <w:szCs w:val="17"/>
+              </w:rPr>
+            </w:pPr>
+            <w:r>
+              <w:rPr>
+                <w:rFonts w:ascii="Times New Roman" w:hAnsi="Times New Roman" w:cs="Times New Roman"/>
+                <w:sz w:val="17"/>
+                <w:szCs w:val="17"/>
+              </w:rPr>
+              <w:t xml:space="preserve">Isotonic, </w:t>
+            </w:r>
+            <w:proofErr w:type="spellStart"/>
+            <w:r>
+              <w:rPr>
+                <w:rFonts w:ascii="Times New Roman" w:hAnsi="Times New Roman" w:cs="Times New Roman"/>
+                <w:sz w:val="17"/>
+                <w:szCs w:val="17"/>
+              </w:rPr>
+              <w:t>polyionic</w:t>
+            </w:r>
+            <w:proofErr w:type="spellEnd"/>
+            <w:r>
+              <w:rPr>
+                <w:rFonts w:ascii="Times New Roman" w:hAnsi="Times New Roman" w:cs="Times New Roman"/>
+                <w:sz w:val="17"/>
+                <w:szCs w:val="17"/>
+              </w:rPr>
+              <w:t xml:space="preserve"> replacement crystalloids are first choice for fluid therapy for healthy patients undergoing routine and sick patients w PCV &gt;20% and plasma protein &gt;3.5 gm/dL</w:t>
             </w:r>
           </w:p>
           <w:p>
@@ -13683,6 +14463,7 @@
               </w:rPr>
               <w:t xml:space="preserve">Synthetic colloids: </w:t>
             </w:r>
+            <w:proofErr w:type="spellStart"/>
             <w:r>
               <w:rPr>
                 <w:rFonts w:ascii="Times New Roman" w:hAnsi="Times New Roman" w:cs="Times New Roman"/>
@@ -13697,7 +14478,43 @@
                 <w:sz w:val="22"/>
                 <w:szCs w:val="22"/>
               </w:rPr>
-              <w:t>etastarch, Hexstend, and VetStarc</w:t>
+              <w:t>etastarch</w:t>
+            </w:r>
+            <w:proofErr w:type="spellEnd"/>
+            <w:r>
+              <w:rPr>
+                <w:rFonts w:ascii="Times New Roman" w:hAnsi="Times New Roman" w:cs="Times New Roman"/>
+                <w:sz w:val="22"/>
+                <w:szCs w:val="22"/>
+              </w:rPr>
+              <w:t xml:space="preserve">, </w:t>
+            </w:r>
+            <w:proofErr w:type="spellStart"/>
+            <w:r>
+              <w:rPr>
+                <w:rFonts w:ascii="Times New Roman" w:hAnsi="Times New Roman" w:cs="Times New Roman"/>
+                <w:sz w:val="22"/>
+                <w:szCs w:val="22"/>
+              </w:rPr>
+              <w:t>Hexstend</w:t>
+            </w:r>
+            <w:proofErr w:type="spellEnd"/>
+            <w:r>
+              <w:rPr>
+                <w:rFonts w:ascii="Times New Roman" w:hAnsi="Times New Roman" w:cs="Times New Roman"/>
+                <w:sz w:val="22"/>
+                <w:szCs w:val="22"/>
+              </w:rPr>
+              <w:t xml:space="preserve">, and </w:t>
+            </w:r>
+            <w:proofErr w:type="spellStart"/>
+            <w:r>
+              <w:rPr>
+                <w:rFonts w:ascii="Times New Roman" w:hAnsi="Times New Roman" w:cs="Times New Roman"/>
+                <w:sz w:val="22"/>
+                <w:szCs w:val="22"/>
+              </w:rPr>
+              <w:t>VetStarc</w:t>
             </w:r>
             <w:r>
               <w:rPr>
@@ -13707,6 +14524,7 @@
               </w:rPr>
               <w:t>h</w:t>
             </w:r>
+            <w:proofErr w:type="spellEnd"/>
           </w:p>
         </w:tc>
       </w:tr>
@@ -13728,6 +14546,7 @@
                 <w:szCs w:val="22"/>
               </w:rPr>
             </w:pPr>
+            <w:proofErr w:type="spellStart"/>
             <w:r>
               <w:rPr>
                 <w:rFonts w:ascii="Times New Roman" w:hAnsi="Times New Roman" w:cs="Times New Roman"/>
@@ -13735,7 +14554,16 @@
                 <w:szCs w:val="22"/>
               </w:rPr>
               <w:lastRenderedPageBreak/>
-              <w:t xml:space="preserve">Hetastarch </w:t>
+              <w:t>Hetastarch</w:t>
+            </w:r>
+            <w:proofErr w:type="spellEnd"/>
+            <w:r>
+              <w:rPr>
+                <w:rFonts w:ascii="Times New Roman" w:hAnsi="Times New Roman" w:cs="Times New Roman"/>
+                <w:sz w:val="22"/>
+                <w:szCs w:val="22"/>
+              </w:rPr>
+              <w:t xml:space="preserve"> </w:t>
             </w:r>
           </w:p>
         </w:tc>
@@ -14865,23 +15693,7 @@
                 <w:sz w:val="22"/>
                 <w:szCs w:val="22"/>
               </w:rPr>
-              <w:t xml:space="preserve">Causes of </w:t>
-            </w:r>
-            <w:r>
-              <w:rPr>
-                <w:rFonts w:ascii="Times New Roman" w:hAnsi="Times New Roman" w:cs="Times New Roman"/>
-                <w:sz w:val="22"/>
-                <w:szCs w:val="22"/>
-              </w:rPr>
-              <w:t>tach</w:t>
-            </w:r>
-            <w:r>
-              <w:rPr>
-                <w:rFonts w:ascii="Times New Roman" w:hAnsi="Times New Roman" w:cs="Times New Roman"/>
-                <w:sz w:val="22"/>
-                <w:szCs w:val="22"/>
-              </w:rPr>
-              <w:t>ycardia under anesthesia</w:t>
+              <w:t>Causes of tachycardia under anesthesia</w:t>
             </w:r>
           </w:p>
         </w:tc>
@@ -14910,7 +15722,25 @@
                 <w:sz w:val="22"/>
                 <w:szCs w:val="22"/>
               </w:rPr>
-              <w:t xml:space="preserve">Drugs like dissociatives, thiopental </w:t>
+              <w:t xml:space="preserve">Drugs like </w:t>
+            </w:r>
+            <w:proofErr w:type="spellStart"/>
+            <w:r>
+              <w:rPr>
+                <w:rFonts w:ascii="Times New Roman" w:hAnsi="Times New Roman" w:cs="Times New Roman"/>
+                <w:sz w:val="22"/>
+                <w:szCs w:val="22"/>
+              </w:rPr>
+              <w:t>dissociatives</w:t>
+            </w:r>
+            <w:proofErr w:type="spellEnd"/>
+            <w:r>
+              <w:rPr>
+                <w:rFonts w:ascii="Times New Roman" w:hAnsi="Times New Roman" w:cs="Times New Roman"/>
+                <w:sz w:val="22"/>
+                <w:szCs w:val="22"/>
+              </w:rPr>
+              <w:t xml:space="preserve">, thiopental </w:t>
             </w:r>
           </w:p>
           <w:p>
@@ -15364,6 +16194,7 @@
                 <w:szCs w:val="18"/>
               </w:rPr>
             </w:pPr>
+            <w:proofErr w:type="spellStart"/>
             <w:r>
               <w:rPr>
                 <w:rFonts w:ascii="Times New Roman" w:hAnsi="Times New Roman" w:cs="Times New Roman"/>
@@ -15386,7 +16217,16 @@
                 <w:sz w:val="18"/>
                 <w:szCs w:val="18"/>
               </w:rPr>
-              <w:t>uses infrared light to measure changes in volume caused by pulse pressure (used in human, uncommon but okay to use in dogs/cats smaller than 10 kg)</w:t>
+              <w:t>uses</w:t>
+            </w:r>
+            <w:proofErr w:type="spellEnd"/>
+            <w:r>
+              <w:rPr>
+                <w:rFonts w:ascii="Times New Roman" w:hAnsi="Times New Roman" w:cs="Times New Roman"/>
+                <w:sz w:val="18"/>
+                <w:szCs w:val="18"/>
+              </w:rPr>
+              <w:t xml:space="preserve"> infrared light to measure changes in volume caused by pulse pressure (used in human, uncommon but okay to use in dogs/cats smaller than 10 kg)</w:t>
             </w:r>
           </w:p>
           <w:p>
@@ -16124,13 +16964,23 @@
                 <w:szCs w:val="18"/>
               </w:rPr>
             </w:pPr>
+            <w:proofErr w:type="spellStart"/>
             <w:r>
               <w:rPr>
                 <w:rFonts w:ascii="Times New Roman" w:hAnsi="Times New Roman" w:cs="Times New Roman"/>
                 <w:sz w:val="18"/>
                 <w:szCs w:val="18"/>
               </w:rPr>
-              <w:t xml:space="preserve">Sidestream capnometer: Connected to the ET tube via an end piece that contains a sampling line that continuously samples </w:t>
+              <w:t>Sidestream</w:t>
+            </w:r>
+            <w:proofErr w:type="spellEnd"/>
+            <w:r>
+              <w:rPr>
+                <w:rFonts w:ascii="Times New Roman" w:hAnsi="Times New Roman" w:cs="Times New Roman"/>
+                <w:sz w:val="18"/>
+                <w:szCs w:val="18"/>
+              </w:rPr>
+              <w:t xml:space="preserve"> capnometer: Connected to the ET tube via an end piece that contains a sampling line that continuously samples </w:t>
             </w:r>
             <w:r>
               <w:rPr>
@@ -16243,7 +17093,61 @@
                 <w:sz w:val="22"/>
                 <w:szCs w:val="22"/>
               </w:rPr>
-              <w:t xml:space="preserve">Monitors electrical impulses using 6 leads (I, II, III, aVR, aVL, aVF), each w a different view, altogether giving a multidimensional assessment of heart muscle </w:t>
+              <w:t xml:space="preserve">Monitors electrical impulses using 6 leads (I, II, III, </w:t>
+            </w:r>
+            <w:proofErr w:type="spellStart"/>
+            <w:r>
+              <w:rPr>
+                <w:rFonts w:ascii="Times New Roman" w:hAnsi="Times New Roman" w:cs="Times New Roman"/>
+                <w:sz w:val="22"/>
+                <w:szCs w:val="22"/>
+              </w:rPr>
+              <w:t>aVR</w:t>
+            </w:r>
+            <w:proofErr w:type="spellEnd"/>
+            <w:r>
+              <w:rPr>
+                <w:rFonts w:ascii="Times New Roman" w:hAnsi="Times New Roman" w:cs="Times New Roman"/>
+                <w:sz w:val="22"/>
+                <w:szCs w:val="22"/>
+              </w:rPr>
+              <w:t xml:space="preserve">, </w:t>
+            </w:r>
+            <w:proofErr w:type="spellStart"/>
+            <w:r>
+              <w:rPr>
+                <w:rFonts w:ascii="Times New Roman" w:hAnsi="Times New Roman" w:cs="Times New Roman"/>
+                <w:sz w:val="22"/>
+                <w:szCs w:val="22"/>
+              </w:rPr>
+              <w:t>aVL</w:t>
+            </w:r>
+            <w:proofErr w:type="spellEnd"/>
+            <w:r>
+              <w:rPr>
+                <w:rFonts w:ascii="Times New Roman" w:hAnsi="Times New Roman" w:cs="Times New Roman"/>
+                <w:sz w:val="22"/>
+                <w:szCs w:val="22"/>
+              </w:rPr>
+              <w:t xml:space="preserve">, </w:t>
+            </w:r>
+            <w:proofErr w:type="spellStart"/>
+            <w:r>
+              <w:rPr>
+                <w:rFonts w:ascii="Times New Roman" w:hAnsi="Times New Roman" w:cs="Times New Roman"/>
+                <w:sz w:val="22"/>
+                <w:szCs w:val="22"/>
+              </w:rPr>
+              <w:t>aVF</w:t>
+            </w:r>
+            <w:proofErr w:type="spellEnd"/>
+            <w:r>
+              <w:rPr>
+                <w:rFonts w:ascii="Times New Roman" w:hAnsi="Times New Roman" w:cs="Times New Roman"/>
+                <w:sz w:val="22"/>
+                <w:szCs w:val="22"/>
+              </w:rPr>
+              <w:t xml:space="preserve">), each w a different view, altogether giving a multidimensional assessment of heart muscle </w:t>
             </w:r>
           </w:p>
           <w:p>
@@ -16268,13 +17172,23 @@
               </w:rPr>
               <w:t xml:space="preserve">Lead II is the most commonly used ECG lead </w:t>
             </w:r>
-            <w:r>
-              <w:rPr>
-                <w:rFonts w:ascii="Times New Roman" w:hAnsi="Times New Roman" w:cs="Times New Roman"/>
-                <w:sz w:val="22"/>
-                <w:szCs w:val="22"/>
-              </w:rPr>
-              <w:t>bc waveforms are large and easy to read in this view</w:t>
+            <w:proofErr w:type="spellStart"/>
+            <w:r>
+              <w:rPr>
+                <w:rFonts w:ascii="Times New Roman" w:hAnsi="Times New Roman" w:cs="Times New Roman"/>
+                <w:sz w:val="22"/>
+                <w:szCs w:val="22"/>
+              </w:rPr>
+              <w:t>bc</w:t>
+            </w:r>
+            <w:proofErr w:type="spellEnd"/>
+            <w:r>
+              <w:rPr>
+                <w:rFonts w:ascii="Times New Roman" w:hAnsi="Times New Roman" w:cs="Times New Roman"/>
+                <w:sz w:val="22"/>
+                <w:szCs w:val="22"/>
+              </w:rPr>
+              <w:t xml:space="preserve"> waveforms are large and easy to read in this view</w:t>
             </w:r>
           </w:p>
         </w:tc>
@@ -16619,13 +17533,23 @@
               </w:rPr>
               <w:t xml:space="preserve">is normal and distance </w:t>
             </w:r>
-            <w:r>
-              <w:rPr>
-                <w:rFonts w:ascii="Times New Roman" w:hAnsi="Times New Roman" w:cs="Times New Roman"/>
-                <w:sz w:val="22"/>
-                <w:szCs w:val="22"/>
-              </w:rPr>
-              <w:t xml:space="preserve">bw </w:t>
+            <w:proofErr w:type="spellStart"/>
+            <w:r>
+              <w:rPr>
+                <w:rFonts w:ascii="Times New Roman" w:hAnsi="Times New Roman" w:cs="Times New Roman"/>
+                <w:sz w:val="22"/>
+                <w:szCs w:val="22"/>
+              </w:rPr>
+              <w:t>bw</w:t>
+            </w:r>
+            <w:proofErr w:type="spellEnd"/>
+            <w:r>
+              <w:rPr>
+                <w:rFonts w:ascii="Times New Roman" w:hAnsi="Times New Roman" w:cs="Times New Roman"/>
+                <w:sz w:val="22"/>
+                <w:szCs w:val="22"/>
+              </w:rPr>
+              <w:t xml:space="preserve"> </w:t>
             </w:r>
             <w:r>
               <w:rPr>
@@ -16730,13 +17654,23 @@
               </w:rPr>
               <w:t xml:space="preserve">HR decreases (distance </w:t>
             </w:r>
-            <w:r>
-              <w:rPr>
-                <w:rFonts w:ascii="Times New Roman" w:hAnsi="Times New Roman" w:cs="Times New Roman"/>
-                <w:sz w:val="22"/>
-                <w:szCs w:val="22"/>
-              </w:rPr>
-              <w:t xml:space="preserve">bw </w:t>
+            <w:proofErr w:type="spellStart"/>
+            <w:r>
+              <w:rPr>
+                <w:rFonts w:ascii="Times New Roman" w:hAnsi="Times New Roman" w:cs="Times New Roman"/>
+                <w:sz w:val="22"/>
+                <w:szCs w:val="22"/>
+              </w:rPr>
+              <w:t>bw</w:t>
+            </w:r>
+            <w:proofErr w:type="spellEnd"/>
+            <w:r>
+              <w:rPr>
+                <w:rFonts w:ascii="Times New Roman" w:hAnsi="Times New Roman" w:cs="Times New Roman"/>
+                <w:sz w:val="22"/>
+                <w:szCs w:val="22"/>
+              </w:rPr>
+              <w:t xml:space="preserve"> </w:t>
             </w:r>
             <w:r>
               <w:rPr>
@@ -16915,7 +17849,25 @@
                 <w:sz w:val="22"/>
                 <w:szCs w:val="22"/>
               </w:rPr>
-              <w:t>First-degree AV block: ECG shows a prolonged P-R interval; otherwise a normal, regular rhythm w normal morphology</w:t>
+              <w:t xml:space="preserve">First-degree AV block: ECG shows a prolonged P-R interval; </w:t>
+            </w:r>
+            <w:proofErr w:type="gramStart"/>
+            <w:r>
+              <w:rPr>
+                <w:rFonts w:ascii="Times New Roman" w:hAnsi="Times New Roman" w:cs="Times New Roman"/>
+                <w:sz w:val="22"/>
+                <w:szCs w:val="22"/>
+              </w:rPr>
+              <w:t>otherwise</w:t>
+            </w:r>
+            <w:proofErr w:type="gramEnd"/>
+            <w:r>
+              <w:rPr>
+                <w:rFonts w:ascii="Times New Roman" w:hAnsi="Times New Roman" w:cs="Times New Roman"/>
+                <w:sz w:val="22"/>
+                <w:szCs w:val="22"/>
+              </w:rPr>
+              <w:t xml:space="preserve"> a normal, regular rhythm w normal morphology</w:t>
             </w:r>
           </w:p>
           <w:p>
@@ -17003,6 +17955,7 @@
               </w:rPr>
               <w:t xml:space="preserve"> normal relationship </w:t>
             </w:r>
+            <w:proofErr w:type="spellStart"/>
             <w:r>
               <w:rPr>
                 <w:rFonts w:ascii="Times New Roman" w:hAnsi="Times New Roman" w:cs="Times New Roman"/>
@@ -17011,6 +17964,7 @@
               </w:rPr>
               <w:t>bw</w:t>
             </w:r>
+            <w:proofErr w:type="spellEnd"/>
             <w:r>
               <w:rPr>
                 <w:rFonts w:ascii="Times New Roman" w:hAnsi="Times New Roman" w:cs="Times New Roman"/>
@@ -18778,7 +19732,25 @@
                 <w:sz w:val="22"/>
                 <w:szCs w:val="22"/>
               </w:rPr>
-              <w:t>) or venous blood (Pvo or Pvco</w:t>
+              <w:t>) or venous blood (</w:t>
+            </w:r>
+            <w:proofErr w:type="spellStart"/>
+            <w:r>
+              <w:rPr>
+                <w:rFonts w:ascii="Times New Roman" w:hAnsi="Times New Roman" w:cs="Times New Roman"/>
+                <w:sz w:val="22"/>
+                <w:szCs w:val="22"/>
+              </w:rPr>
+              <w:t>Pvo</w:t>
+            </w:r>
+            <w:proofErr w:type="spellEnd"/>
+            <w:r>
+              <w:rPr>
+                <w:rFonts w:ascii="Times New Roman" w:hAnsi="Times New Roman" w:cs="Times New Roman"/>
+                <w:sz w:val="22"/>
+                <w:szCs w:val="22"/>
+              </w:rPr>
+              <w:t xml:space="preserve"> or Pvco</w:t>
             </w:r>
             <w:r>
               <w:rPr>
@@ -18884,13 +19856,23 @@
               </w:rPr>
               <w:t xml:space="preserve">but </w:t>
             </w:r>
-            <w:r>
-              <w:rPr>
-                <w:rFonts w:ascii="Times New Roman" w:hAnsi="Times New Roman" w:cs="Times New Roman"/>
-                <w:sz w:val="22"/>
-                <w:szCs w:val="22"/>
-              </w:rPr>
-              <w:t xml:space="preserve">underventilated patients may have </w:t>
+            <w:proofErr w:type="spellStart"/>
+            <w:r>
+              <w:rPr>
+                <w:rFonts w:ascii="Times New Roman" w:hAnsi="Times New Roman" w:cs="Times New Roman"/>
+                <w:sz w:val="22"/>
+                <w:szCs w:val="22"/>
+              </w:rPr>
+              <w:t>underventilated</w:t>
+            </w:r>
+            <w:proofErr w:type="spellEnd"/>
+            <w:r>
+              <w:rPr>
+                <w:rFonts w:ascii="Times New Roman" w:hAnsi="Times New Roman" w:cs="Times New Roman"/>
+                <w:sz w:val="22"/>
+                <w:szCs w:val="22"/>
+              </w:rPr>
+              <w:t xml:space="preserve"> patients may have </w:t>
             </w:r>
             <w:r>
               <w:rPr>
@@ -21582,7 +22564,25 @@
                 <w:sz w:val="22"/>
                 <w:szCs w:val="22"/>
               </w:rPr>
-              <w:t xml:space="preserve">Simple/nonprecision vaporizer don’t accommodate for changes in temperature, fresh gas flow rates, ventilation, volume of liquid anesthetic, or liquid vs. wick surfaces, so no accurate calculation or consistent maintenance percentage </w:t>
+              <w:t>Simple/</w:t>
+            </w:r>
+            <w:proofErr w:type="spellStart"/>
+            <w:r>
+              <w:rPr>
+                <w:rFonts w:ascii="Times New Roman" w:hAnsi="Times New Roman" w:cs="Times New Roman"/>
+                <w:sz w:val="22"/>
+                <w:szCs w:val="22"/>
+              </w:rPr>
+              <w:t>nonprecision</w:t>
+            </w:r>
+            <w:proofErr w:type="spellEnd"/>
+            <w:r>
+              <w:rPr>
+                <w:rFonts w:ascii="Times New Roman" w:hAnsi="Times New Roman" w:cs="Times New Roman"/>
+                <w:sz w:val="22"/>
+                <w:szCs w:val="22"/>
+              </w:rPr>
+              <w:t xml:space="preserve"> vaporizer don’t accommodate for changes in temperature, fresh gas flow rates, ventilation, volume of liquid anesthetic, or liquid vs. wick surfaces, so no accurate calculation or consistent maintenance percentage </w:t>
             </w:r>
           </w:p>
         </w:tc>
@@ -21794,13 +22794,23 @@
               </w:rPr>
               <w:t xml:space="preserve"> is located in the breathing circuit, often </w:t>
             </w:r>
-            <w:r>
-              <w:rPr>
-                <w:rFonts w:ascii="Times New Roman" w:hAnsi="Times New Roman" w:cs="Times New Roman"/>
-                <w:sz w:val="22"/>
-                <w:szCs w:val="22"/>
-              </w:rPr>
-              <w:t xml:space="preserve">bw </w:t>
+            <w:proofErr w:type="spellStart"/>
+            <w:r>
+              <w:rPr>
+                <w:rFonts w:ascii="Times New Roman" w:hAnsi="Times New Roman" w:cs="Times New Roman"/>
+                <w:sz w:val="22"/>
+                <w:szCs w:val="22"/>
+              </w:rPr>
+              <w:t>bw</w:t>
+            </w:r>
+            <w:proofErr w:type="spellEnd"/>
+            <w:r>
+              <w:rPr>
+                <w:rFonts w:ascii="Times New Roman" w:hAnsi="Times New Roman" w:cs="Times New Roman"/>
+                <w:sz w:val="22"/>
+                <w:szCs w:val="22"/>
+              </w:rPr>
+              <w:t xml:space="preserve"> </w:t>
             </w:r>
             <w:r>
               <w:rPr>
@@ -21936,6 +22946,7 @@
                 <w:szCs w:val="22"/>
               </w:rPr>
             </w:pPr>
+            <w:proofErr w:type="spellStart"/>
             <w:r>
               <w:rPr>
                 <w:rFonts w:ascii="Times New Roman" w:hAnsi="Times New Roman" w:cs="Times New Roman"/>
@@ -21950,7 +22961,16 @@
                 <w:sz w:val="22"/>
                 <w:szCs w:val="22"/>
               </w:rPr>
-              <w:t xml:space="preserve">onprecision vaporizers offer little resistance </w:t>
+              <w:t>onprecision</w:t>
+            </w:r>
+            <w:proofErr w:type="spellEnd"/>
+            <w:r>
+              <w:rPr>
+                <w:rFonts w:ascii="Times New Roman" w:hAnsi="Times New Roman" w:cs="Times New Roman"/>
+                <w:sz w:val="22"/>
+                <w:szCs w:val="22"/>
+              </w:rPr>
+              <w:t xml:space="preserve"> vaporizers offer little resistance </w:t>
             </w:r>
             <w:r>
               <w:rPr>
@@ -23054,8 +24074,18 @@
                 <w:sz w:val="18"/>
                 <w:szCs w:val="18"/>
               </w:rPr>
-              <w:t>For patients weighing 10+ lbs</w:t>
-            </w:r>
+              <w:t xml:space="preserve">For patients weighing 10+ </w:t>
+            </w:r>
+            <w:proofErr w:type="spellStart"/>
+            <w:r>
+              <w:rPr>
+                <w:rFonts w:ascii="Times New Roman" w:hAnsi="Times New Roman" w:cs="Times New Roman"/>
+                <w:sz w:val="18"/>
+                <w:szCs w:val="18"/>
+              </w:rPr>
+              <w:t>lbs</w:t>
+            </w:r>
+            <w:proofErr w:type="spellEnd"/>
           </w:p>
           <w:p>
             <w:pPr>
@@ -23682,7 +24712,7 @@
                 <w:sz w:val="19"/>
                 <w:szCs w:val="19"/>
               </w:rPr>
-              <w:t xml:space="preserve"> (n</w:t>
+              <w:t xml:space="preserve"> (no resistance for the patient to overcome)</w:t>
             </w:r>
             <w:r>
               <w:rPr>
@@ -23690,23 +24720,25 @@
                 <w:sz w:val="19"/>
                 <w:szCs w:val="19"/>
               </w:rPr>
-              <w:t>o resistance for the patient to overcome</w:t>
-            </w:r>
+              <w:t xml:space="preserve">; ideal for patients less than 15 </w:t>
+            </w:r>
+            <w:proofErr w:type="spellStart"/>
             <w:r>
               <w:rPr>
                 <w:rFonts w:ascii="Times New Roman" w:hAnsi="Times New Roman" w:cs="Times New Roman"/>
                 <w:sz w:val="19"/>
                 <w:szCs w:val="19"/>
               </w:rPr>
-              <w:t>)</w:t>
-            </w:r>
+              <w:t>lb</w:t>
+            </w:r>
+            <w:proofErr w:type="spellEnd"/>
             <w:r>
               <w:rPr>
                 <w:rFonts w:ascii="Times New Roman" w:hAnsi="Times New Roman" w:cs="Times New Roman"/>
                 <w:sz w:val="19"/>
                 <w:szCs w:val="19"/>
               </w:rPr>
-              <w:t>; ideal for patients less than 15 lb and when head needs to be physically manipulated</w:t>
+              <w:t xml:space="preserve"> and when head needs to be physically manipulated</w:t>
             </w:r>
           </w:p>
         </w:tc>
@@ -24744,7 +25776,43 @@
                 <w:sz w:val="22"/>
                 <w:szCs w:val="22"/>
               </w:rPr>
-              <w:t>; also no longer used bc inside can’t be seen if there’s occlusion</w:t>
+              <w:t xml:space="preserve">; </w:t>
+            </w:r>
+            <w:proofErr w:type="gramStart"/>
+            <w:r>
+              <w:rPr>
+                <w:rFonts w:ascii="Times New Roman" w:hAnsi="Times New Roman" w:cs="Times New Roman"/>
+                <w:sz w:val="22"/>
+                <w:szCs w:val="22"/>
+              </w:rPr>
+              <w:t>also</w:t>
+            </w:r>
+            <w:proofErr w:type="gramEnd"/>
+            <w:r>
+              <w:rPr>
+                <w:rFonts w:ascii="Times New Roman" w:hAnsi="Times New Roman" w:cs="Times New Roman"/>
+                <w:sz w:val="22"/>
+                <w:szCs w:val="22"/>
+              </w:rPr>
+              <w:t xml:space="preserve"> no longer used </w:t>
+            </w:r>
+            <w:proofErr w:type="spellStart"/>
+            <w:r>
+              <w:rPr>
+                <w:rFonts w:ascii="Times New Roman" w:hAnsi="Times New Roman" w:cs="Times New Roman"/>
+                <w:sz w:val="22"/>
+                <w:szCs w:val="22"/>
+              </w:rPr>
+              <w:t>bc</w:t>
+            </w:r>
+            <w:proofErr w:type="spellEnd"/>
+            <w:r>
+              <w:rPr>
+                <w:rFonts w:ascii="Times New Roman" w:hAnsi="Times New Roman" w:cs="Times New Roman"/>
+                <w:sz w:val="22"/>
+                <w:szCs w:val="22"/>
+              </w:rPr>
+              <w:t xml:space="preserve"> inside can’t be seen if there’s occlusion</w:t>
             </w:r>
           </w:p>
           <w:p>
@@ -24963,15 +26031,7 @@
                 <w:sz w:val="22"/>
                 <w:szCs w:val="22"/>
               </w:rPr>
-              <w:t xml:space="preserve">ET tube size in </w:t>
-            </w:r>
-            <w:r>
-              <w:rPr>
-                <w:rFonts w:ascii="Times New Roman" w:hAnsi="Times New Roman" w:cs="Times New Roman"/>
-                <w:sz w:val="22"/>
-                <w:szCs w:val="22"/>
-              </w:rPr>
-              <w:t>large animals</w:t>
+              <w:t>ET tube size in large animals</w:t>
             </w:r>
           </w:p>
         </w:tc>
@@ -25760,7 +26820,25 @@
                 <w:sz w:val="22"/>
                 <w:szCs w:val="22"/>
               </w:rPr>
-              <w:t>, Normosol-R, Plasma-Lyte 148</w:t>
+              <w:t xml:space="preserve">, </w:t>
+            </w:r>
+            <w:proofErr w:type="spellStart"/>
+            <w:r>
+              <w:rPr>
+                <w:rFonts w:ascii="Times New Roman" w:hAnsi="Times New Roman" w:cs="Times New Roman"/>
+                <w:sz w:val="22"/>
+                <w:szCs w:val="22"/>
+              </w:rPr>
+              <w:t>Normosol</w:t>
+            </w:r>
+            <w:proofErr w:type="spellEnd"/>
+            <w:r>
+              <w:rPr>
+                <w:rFonts w:ascii="Times New Roman" w:hAnsi="Times New Roman" w:cs="Times New Roman"/>
+                <w:sz w:val="22"/>
+                <w:szCs w:val="22"/>
+              </w:rPr>
+              <w:t>-R, Plasma-Lyte 148</w:t>
             </w:r>
           </w:p>
           <w:p>
@@ -26598,6 +27676,7 @@
               </w:rPr>
               <w:t xml:space="preserve">Autonomic neurons convey impulses </w:t>
             </w:r>
+            <w:proofErr w:type="spellStart"/>
             <w:r>
               <w:rPr>
                 <w:rFonts w:ascii="Times New Roman" w:hAnsi="Times New Roman" w:cs="Times New Roman"/>
@@ -26606,6 +27685,7 @@
               </w:rPr>
               <w:t>bw</w:t>
             </w:r>
+            <w:proofErr w:type="spellEnd"/>
             <w:r>
               <w:rPr>
                 <w:rFonts w:ascii="Times New Roman" w:hAnsi="Times New Roman" w:cs="Times New Roman"/>
@@ -26900,7 +27980,25 @@
                 <w:sz w:val="16"/>
                 <w:szCs w:val="16"/>
               </w:rPr>
-              <w:t>Cornual nerve block: Lacrimal and infratrochlear nerves of the cornual nerve supply the horn and must be blocked for dehorning ruminants</w:t>
+              <w:t xml:space="preserve">Cornual nerve block: Lacrimal and </w:t>
+            </w:r>
+            <w:proofErr w:type="spellStart"/>
+            <w:r>
+              <w:rPr>
+                <w:rFonts w:ascii="Times New Roman" w:hAnsi="Times New Roman" w:cs="Times New Roman"/>
+                <w:sz w:val="16"/>
+                <w:szCs w:val="16"/>
+              </w:rPr>
+              <w:t>infratrochlear</w:t>
+            </w:r>
+            <w:proofErr w:type="spellEnd"/>
+            <w:r>
+              <w:rPr>
+                <w:rFonts w:ascii="Times New Roman" w:hAnsi="Times New Roman" w:cs="Times New Roman"/>
+                <w:sz w:val="16"/>
+                <w:szCs w:val="16"/>
+              </w:rPr>
+              <w:t xml:space="preserve"> nerves of the cornual nerve supply the horn and must be blocked for dehorning ruminants</w:t>
             </w:r>
           </w:p>
         </w:tc>
@@ -26983,13 +28081,23 @@
               </w:rPr>
               <w:t xml:space="preserve">In dogs and cats, administered </w:t>
             </w:r>
-            <w:r>
-              <w:rPr>
-                <w:rFonts w:ascii="Times New Roman" w:hAnsi="Times New Roman" w:cs="Times New Roman"/>
-                <w:sz w:val="22"/>
-                <w:szCs w:val="22"/>
-              </w:rPr>
-              <w:t xml:space="preserve">bw </w:t>
+            <w:proofErr w:type="spellStart"/>
+            <w:r>
+              <w:rPr>
+                <w:rFonts w:ascii="Times New Roman" w:hAnsi="Times New Roman" w:cs="Times New Roman"/>
+                <w:sz w:val="22"/>
+                <w:szCs w:val="22"/>
+              </w:rPr>
+              <w:t>bw</w:t>
+            </w:r>
+            <w:proofErr w:type="spellEnd"/>
+            <w:r>
+              <w:rPr>
+                <w:rFonts w:ascii="Times New Roman" w:hAnsi="Times New Roman" w:cs="Times New Roman"/>
+                <w:sz w:val="22"/>
+                <w:szCs w:val="22"/>
+              </w:rPr>
+              <w:t xml:space="preserve"> </w:t>
             </w:r>
             <w:r>
               <w:rPr>
@@ -27022,13 +28130,23 @@
               </w:rPr>
               <w:t xml:space="preserve">In large ruminants, administered </w:t>
             </w:r>
-            <w:r>
-              <w:rPr>
-                <w:rFonts w:ascii="Times New Roman" w:hAnsi="Times New Roman" w:cs="Times New Roman"/>
-                <w:sz w:val="22"/>
-                <w:szCs w:val="22"/>
-              </w:rPr>
-              <w:t>bw Cy1 and Cy2 (</w:t>
+            <w:proofErr w:type="spellStart"/>
+            <w:r>
+              <w:rPr>
+                <w:rFonts w:ascii="Times New Roman" w:hAnsi="Times New Roman" w:cs="Times New Roman"/>
+                <w:sz w:val="22"/>
+                <w:szCs w:val="22"/>
+              </w:rPr>
+              <w:t>bw</w:t>
+            </w:r>
+            <w:proofErr w:type="spellEnd"/>
+            <w:r>
+              <w:rPr>
+                <w:rFonts w:ascii="Times New Roman" w:hAnsi="Times New Roman" w:cs="Times New Roman"/>
+                <w:sz w:val="22"/>
+                <w:szCs w:val="22"/>
+              </w:rPr>
+              <w:t xml:space="preserve"> Cy1 and Cy2 (</w:t>
             </w:r>
             <w:r>
               <w:rPr>
@@ -27505,7 +28623,25 @@
                 <w:sz w:val="22"/>
                 <w:szCs w:val="22"/>
               </w:rPr>
-              <w:t>Shivering leads to an increase in oxygen demands by up to 300%</w:t>
+              <w:t xml:space="preserve">Shivering leads to an increase in oxygen </w:t>
+            </w:r>
+            <w:proofErr w:type="gramStart"/>
+            <w:r>
+              <w:rPr>
+                <w:rFonts w:ascii="Times New Roman" w:hAnsi="Times New Roman" w:cs="Times New Roman"/>
+                <w:sz w:val="22"/>
+                <w:szCs w:val="22"/>
+              </w:rPr>
+              <w:t>demands</w:t>
+            </w:r>
+            <w:proofErr w:type="gramEnd"/>
+            <w:r>
+              <w:rPr>
+                <w:rFonts w:ascii="Times New Roman" w:hAnsi="Times New Roman" w:cs="Times New Roman"/>
+                <w:sz w:val="22"/>
+                <w:szCs w:val="22"/>
+              </w:rPr>
+              <w:t xml:space="preserve"> by up to 300%</w:t>
             </w:r>
             <w:r>
               <w:rPr>
@@ -28114,6 +29250,7 @@
                 <w:szCs w:val="22"/>
               </w:rPr>
             </w:pPr>
+            <w:proofErr w:type="gramStart"/>
             <w:r>
               <w:rPr>
                 <w:rFonts w:ascii="Times New Roman" w:hAnsi="Times New Roman" w:cs="Times New Roman"/>
@@ -28128,7 +29265,16 @@
                 <w:sz w:val="22"/>
                 <w:szCs w:val="22"/>
               </w:rPr>
-              <w:t>urning patient every 4 hours</w:t>
+              <w:t>urning patient</w:t>
+            </w:r>
+            <w:proofErr w:type="gramEnd"/>
+            <w:r>
+              <w:rPr>
+                <w:rFonts w:ascii="Times New Roman" w:hAnsi="Times New Roman" w:cs="Times New Roman"/>
+                <w:sz w:val="22"/>
+                <w:szCs w:val="22"/>
+              </w:rPr>
+              <w:t xml:space="preserve"> every 4 hours</w:t>
             </w:r>
             <w:r>
               <w:rPr>
@@ -28185,13 +29331,23 @@
                 <w:szCs w:val="22"/>
               </w:rPr>
             </w:pPr>
-            <w:r>
-              <w:rPr>
-                <w:rFonts w:ascii="Times New Roman" w:hAnsi="Times New Roman" w:cs="Times New Roman"/>
-                <w:sz w:val="22"/>
-                <w:szCs w:val="22"/>
-              </w:rPr>
-              <w:t>Coupage may be performed to aid expulsion of secretions</w:t>
+            <w:proofErr w:type="spellStart"/>
+            <w:r>
+              <w:rPr>
+                <w:rFonts w:ascii="Times New Roman" w:hAnsi="Times New Roman" w:cs="Times New Roman"/>
+                <w:sz w:val="22"/>
+                <w:szCs w:val="22"/>
+              </w:rPr>
+              <w:t>Coupage</w:t>
+            </w:r>
+            <w:proofErr w:type="spellEnd"/>
+            <w:r>
+              <w:rPr>
+                <w:rFonts w:ascii="Times New Roman" w:hAnsi="Times New Roman" w:cs="Times New Roman"/>
+                <w:sz w:val="22"/>
+                <w:szCs w:val="22"/>
+              </w:rPr>
+              <w:t xml:space="preserve"> may be performed to aid expulsion of secretions</w:t>
             </w:r>
           </w:p>
         </w:tc>
@@ -29659,6 +30815,14 @@
                 <w:sz w:val="22"/>
                 <w:szCs w:val="22"/>
               </w:rPr>
+              <w:t>N</w:t>
+            </w:r>
+            <w:r>
+              <w:rPr>
+                <w:rFonts w:ascii="Times New Roman" w:hAnsi="Times New Roman" w:cs="Times New Roman"/>
+                <w:sz w:val="22"/>
+                <w:szCs w:val="22"/>
+              </w:rPr>
               <w:t>-methyl-D-aspartate (NMDA) receptor</w:t>
             </w:r>
             <w:r>
@@ -30657,7 +31821,25 @@
                 <w:sz w:val="22"/>
                 <w:szCs w:val="22"/>
               </w:rPr>
-              <w:t xml:space="preserve"> little body fat are more sensitive to the effects of some anesthetics such as ultra–short-acting barbiturates</w:t>
+              <w:t xml:space="preserve"> little body fat </w:t>
+            </w:r>
+            <w:proofErr w:type="gramStart"/>
+            <w:r>
+              <w:rPr>
+                <w:rFonts w:ascii="Times New Roman" w:hAnsi="Times New Roman" w:cs="Times New Roman"/>
+                <w:sz w:val="22"/>
+                <w:szCs w:val="22"/>
+              </w:rPr>
+              <w:t>are</w:t>
+            </w:r>
+            <w:proofErr w:type="gramEnd"/>
+            <w:r>
+              <w:rPr>
+                <w:rFonts w:ascii="Times New Roman" w:hAnsi="Times New Roman" w:cs="Times New Roman"/>
+                <w:sz w:val="22"/>
+                <w:szCs w:val="22"/>
+              </w:rPr>
+              <w:t xml:space="preserve"> more sensitive to the effects of some anesthetics such as ultra–short-acting barbiturates</w:t>
             </w:r>
             <w:r>
               <w:rPr>
@@ -30721,6 +31903,7 @@
               </w:rPr>
               <w:t xml:space="preserve">When patients are significantly overweight, anesthetics should be dosed according to lean body weight (excluding body fat) </w:t>
             </w:r>
+            <w:proofErr w:type="spellStart"/>
             <w:r>
               <w:rPr>
                 <w:rFonts w:ascii="Times New Roman" w:hAnsi="Times New Roman" w:cs="Times New Roman"/>
@@ -30729,6 +31912,7 @@
               </w:rPr>
               <w:t>bc</w:t>
             </w:r>
+            <w:proofErr w:type="spellEnd"/>
             <w:r>
               <w:rPr>
                 <w:rFonts w:ascii="Times New Roman" w:hAnsi="Times New Roman" w:cs="Times New Roman"/>
@@ -31447,7 +32631,25 @@
                 <w:sz w:val="22"/>
                 <w:szCs w:val="22"/>
               </w:rPr>
-              <w:t xml:space="preserve"> use of cyclohexamines </w:t>
+              <w:t xml:space="preserve"> use of </w:t>
+            </w:r>
+            <w:proofErr w:type="spellStart"/>
+            <w:r>
+              <w:rPr>
+                <w:rFonts w:ascii="Times New Roman" w:hAnsi="Times New Roman" w:cs="Times New Roman"/>
+                <w:sz w:val="22"/>
+                <w:szCs w:val="22"/>
+              </w:rPr>
+              <w:t>cyclohexamines</w:t>
+            </w:r>
+            <w:proofErr w:type="spellEnd"/>
+            <w:r>
+              <w:rPr>
+                <w:rFonts w:ascii="Times New Roman" w:hAnsi="Times New Roman" w:cs="Times New Roman"/>
+                <w:sz w:val="22"/>
+                <w:szCs w:val="22"/>
+              </w:rPr>
+              <w:t xml:space="preserve"> </w:t>
             </w:r>
             <w:r>
               <w:rPr>
@@ -31643,30 +32845,58 @@
                 <w:sz w:val="22"/>
                 <w:szCs w:val="22"/>
               </w:rPr>
-              <w:t>Preoxygenate (5) + alfaxalone + local line incision block</w:t>
-            </w:r>
-          </w:p>
-          <w:p>
-            <w:pPr>
-              <w:pStyle w:val="ListParagraph"/>
-              <w:numPr>
-                <w:ilvl w:val="0"/>
-                <w:numId w:val="1"/>
-              </w:numPr>
-              <w:ind w:left="249" w:hanging="249"/>
-              <w:rPr>
-                <w:rFonts w:ascii="Times New Roman" w:hAnsi="Times New Roman" w:cs="Times New Roman"/>
-                <w:sz w:val="22"/>
-                <w:szCs w:val="22"/>
-              </w:rPr>
-            </w:pPr>
-            <w:r>
-              <w:rPr>
-                <w:rFonts w:ascii="Times New Roman" w:hAnsi="Times New Roman" w:cs="Times New Roman"/>
-                <w:sz w:val="22"/>
-                <w:szCs w:val="22"/>
-              </w:rPr>
-              <w:t>Alfaxalone is short-acting and doesn’t have too many cardiac effects (doesn’t provide pain relief)</w:t>
+              <w:t xml:space="preserve">Preoxygenate (5) + </w:t>
+            </w:r>
+            <w:proofErr w:type="spellStart"/>
+            <w:r>
+              <w:rPr>
+                <w:rFonts w:ascii="Times New Roman" w:hAnsi="Times New Roman" w:cs="Times New Roman"/>
+                <w:sz w:val="22"/>
+                <w:szCs w:val="22"/>
+              </w:rPr>
+              <w:t>alfaxalone</w:t>
+            </w:r>
+            <w:proofErr w:type="spellEnd"/>
+            <w:r>
+              <w:rPr>
+                <w:rFonts w:ascii="Times New Roman" w:hAnsi="Times New Roman" w:cs="Times New Roman"/>
+                <w:sz w:val="22"/>
+                <w:szCs w:val="22"/>
+              </w:rPr>
+              <w:t xml:space="preserve"> + local line incision block</w:t>
+            </w:r>
+          </w:p>
+          <w:p>
+            <w:pPr>
+              <w:pStyle w:val="ListParagraph"/>
+              <w:numPr>
+                <w:ilvl w:val="0"/>
+                <w:numId w:val="1"/>
+              </w:numPr>
+              <w:ind w:left="249" w:hanging="249"/>
+              <w:rPr>
+                <w:rFonts w:ascii="Times New Roman" w:hAnsi="Times New Roman" w:cs="Times New Roman"/>
+                <w:sz w:val="22"/>
+                <w:szCs w:val="22"/>
+              </w:rPr>
+            </w:pPr>
+            <w:proofErr w:type="spellStart"/>
+            <w:r>
+              <w:rPr>
+                <w:rFonts w:ascii="Times New Roman" w:hAnsi="Times New Roman" w:cs="Times New Roman"/>
+                <w:sz w:val="22"/>
+                <w:szCs w:val="22"/>
+              </w:rPr>
+              <w:t>Alfaxalone</w:t>
+            </w:r>
+            <w:proofErr w:type="spellEnd"/>
+            <w:r>
+              <w:rPr>
+                <w:rFonts w:ascii="Times New Roman" w:hAnsi="Times New Roman" w:cs="Times New Roman"/>
+                <w:sz w:val="22"/>
+                <w:szCs w:val="22"/>
+              </w:rPr>
+              <w:t xml:space="preserve"> is short-acting and doesn’t have too many cardiac effects (doesn’t provide pain relief)</w:t>
             </w:r>
           </w:p>
           <w:p>
@@ -31966,7 +33196,25 @@
                 <w:sz w:val="22"/>
                 <w:szCs w:val="22"/>
               </w:rPr>
-              <w:t xml:space="preserve">(&lt; 6 mo) </w:t>
+              <w:t xml:space="preserve">(&lt; 6 </w:t>
+            </w:r>
+            <w:proofErr w:type="spellStart"/>
+            <w:r>
+              <w:rPr>
+                <w:rFonts w:ascii="Times New Roman" w:hAnsi="Times New Roman" w:cs="Times New Roman"/>
+                <w:sz w:val="22"/>
+                <w:szCs w:val="22"/>
+              </w:rPr>
+              <w:t>mo</w:t>
+            </w:r>
+            <w:proofErr w:type="spellEnd"/>
+            <w:r>
+              <w:rPr>
+                <w:rFonts w:ascii="Times New Roman" w:hAnsi="Times New Roman" w:cs="Times New Roman"/>
+                <w:sz w:val="22"/>
+                <w:szCs w:val="22"/>
+              </w:rPr>
+              <w:t xml:space="preserve">) </w:t>
             </w:r>
             <w:r>
               <w:rPr>
@@ -32049,30 +33297,25 @@
                 <w:sz w:val="18"/>
                 <w:szCs w:val="18"/>
               </w:rPr>
-              <w:t>Airway collapse is a risk bc rib cage is weak and breathing takes more effort</w:t>
-            </w:r>
-          </w:p>
-          <w:p>
-            <w:pPr>
-              <w:pStyle w:val="ListParagraph"/>
-              <w:numPr>
-                <w:ilvl w:val="0"/>
-                <w:numId w:val="1"/>
-              </w:numPr>
-              <w:ind w:left="249" w:hanging="249"/>
+              <w:t xml:space="preserve">Airway collapse is a risk </w:t>
+            </w:r>
+            <w:proofErr w:type="spellStart"/>
+            <w:r>
               <w:rPr>
                 <w:rFonts w:ascii="Times New Roman" w:hAnsi="Times New Roman" w:cs="Times New Roman"/>
                 <w:sz w:val="18"/>
                 <w:szCs w:val="18"/>
               </w:rPr>
-            </w:pPr>
+              <w:t>bc</w:t>
+            </w:r>
+            <w:proofErr w:type="spellEnd"/>
             <w:r>
               <w:rPr>
                 <w:rFonts w:ascii="Times New Roman" w:hAnsi="Times New Roman" w:cs="Times New Roman"/>
                 <w:sz w:val="18"/>
                 <w:szCs w:val="18"/>
               </w:rPr>
-              <w:t xml:space="preserve">Rib cage is more pliable than adults, which can lead to less efficient ventilation and respiratory fatigue </w:t>
+              <w:t xml:space="preserve"> rib cage is weak and breathing takes more effort</w:t>
             </w:r>
           </w:p>
           <w:p>
@@ -32095,7 +33338,48 @@
                 <w:sz w:val="18"/>
                 <w:szCs w:val="18"/>
               </w:rPr>
-              <w:t xml:space="preserve">Prone to hypoglycemia due to limited glycogen stores; patients older than 6 weeks fasted for 3 hours; neonatals not be fasted; no withholding water </w:t>
+              <w:t xml:space="preserve">Rib cage is more pliable than adults, which can lead to less efficient ventilation and respiratory fatigue </w:t>
+            </w:r>
+          </w:p>
+          <w:p>
+            <w:pPr>
+              <w:pStyle w:val="ListParagraph"/>
+              <w:numPr>
+                <w:ilvl w:val="0"/>
+                <w:numId w:val="1"/>
+              </w:numPr>
+              <w:ind w:left="249" w:hanging="249"/>
+              <w:rPr>
+                <w:rFonts w:ascii="Times New Roman" w:hAnsi="Times New Roman" w:cs="Times New Roman"/>
+                <w:sz w:val="18"/>
+                <w:szCs w:val="18"/>
+              </w:rPr>
+            </w:pPr>
+            <w:r>
+              <w:rPr>
+                <w:rFonts w:ascii="Times New Roman" w:hAnsi="Times New Roman" w:cs="Times New Roman"/>
+                <w:sz w:val="18"/>
+                <w:szCs w:val="18"/>
+              </w:rPr>
+              <w:t xml:space="preserve">Prone to hypoglycemia due to limited glycogen stores; patients older than 6 weeks fasted for 3 hours; </w:t>
+            </w:r>
+            <w:proofErr w:type="spellStart"/>
+            <w:r>
+              <w:rPr>
+                <w:rFonts w:ascii="Times New Roman" w:hAnsi="Times New Roman" w:cs="Times New Roman"/>
+                <w:sz w:val="18"/>
+                <w:szCs w:val="18"/>
+              </w:rPr>
+              <w:t>neonatals</w:t>
+            </w:r>
+            <w:proofErr w:type="spellEnd"/>
+            <w:r>
+              <w:rPr>
+                <w:rFonts w:ascii="Times New Roman" w:hAnsi="Times New Roman" w:cs="Times New Roman"/>
+                <w:sz w:val="18"/>
+                <w:szCs w:val="18"/>
+              </w:rPr>
+              <w:t xml:space="preserve"> not be fasted; no withholding water </w:t>
             </w:r>
           </w:p>
           <w:p>
@@ -32653,7 +33937,25 @@
                 <w:sz w:val="16"/>
                 <w:szCs w:val="16"/>
               </w:rPr>
-              <w:t xml:space="preserve">Flow rate of 10–15 mL/kg/min is enough to wash out nitrogen and CO2 in the respiratory tract and fill the bag (also says ave. of 4–8 mL/kg/min) </w:t>
+              <w:t xml:space="preserve">Flow rate of 10–15 mL/kg/min is enough to wash out nitrogen and CO2 in the respiratory tract and fill the bag (also says </w:t>
+            </w:r>
+            <w:proofErr w:type="spellStart"/>
+            <w:r>
+              <w:rPr>
+                <w:rFonts w:ascii="Times New Roman" w:hAnsi="Times New Roman" w:cs="Times New Roman"/>
+                <w:sz w:val="16"/>
+                <w:szCs w:val="16"/>
+              </w:rPr>
+              <w:t>ave.</w:t>
+            </w:r>
+            <w:proofErr w:type="spellEnd"/>
+            <w:r>
+              <w:rPr>
+                <w:rFonts w:ascii="Times New Roman" w:hAnsi="Times New Roman" w:cs="Times New Roman"/>
+                <w:sz w:val="16"/>
+                <w:szCs w:val="16"/>
+              </w:rPr>
+              <w:t xml:space="preserve"> of 4–8 mL/kg/min) </w:t>
             </w:r>
           </w:p>
           <w:p>
@@ -33111,7 +34413,25 @@
                 <w:sz w:val="22"/>
                 <w:szCs w:val="22"/>
               </w:rPr>
-              <w:t>Feet are cleaned, shoes are removed or wrapped</w:t>
+              <w:t xml:space="preserve">Feet are </w:t>
+            </w:r>
+            <w:proofErr w:type="gramStart"/>
+            <w:r>
+              <w:rPr>
+                <w:rFonts w:ascii="Times New Roman" w:hAnsi="Times New Roman" w:cs="Times New Roman"/>
+                <w:sz w:val="22"/>
+                <w:szCs w:val="22"/>
+              </w:rPr>
+              <w:t>cleaned,</w:t>
+            </w:r>
+            <w:proofErr w:type="gramEnd"/>
+            <w:r>
+              <w:rPr>
+                <w:rFonts w:ascii="Times New Roman" w:hAnsi="Times New Roman" w:cs="Times New Roman"/>
+                <w:sz w:val="22"/>
+                <w:szCs w:val="22"/>
+              </w:rPr>
+              <w:t xml:space="preserve"> shoes are removed or wrapped</w:t>
             </w:r>
           </w:p>
           <w:p>
@@ -34275,7 +35595,25 @@
                 <w:sz w:val="22"/>
                 <w:szCs w:val="22"/>
               </w:rPr>
-              <w:t>Opioids must be given with care if a neuroleptanalgesic mixture has been used for anesthesia</w:t>
+              <w:t xml:space="preserve">Opioids must be given with care if a </w:t>
+            </w:r>
+            <w:proofErr w:type="spellStart"/>
+            <w:r>
+              <w:rPr>
+                <w:rFonts w:ascii="Times New Roman" w:hAnsi="Times New Roman" w:cs="Times New Roman"/>
+                <w:sz w:val="22"/>
+                <w:szCs w:val="22"/>
+              </w:rPr>
+              <w:t>neuroleptanalgesic</w:t>
+            </w:r>
+            <w:proofErr w:type="spellEnd"/>
+            <w:r>
+              <w:rPr>
+                <w:rFonts w:ascii="Times New Roman" w:hAnsi="Times New Roman" w:cs="Times New Roman"/>
+                <w:sz w:val="22"/>
+                <w:szCs w:val="22"/>
+              </w:rPr>
+              <w:t xml:space="preserve"> mixture has been used for anesthesia</w:t>
             </w:r>
           </w:p>
         </w:tc>
@@ -34298,13 +35636,23 @@
                 <w:szCs w:val="22"/>
               </w:rPr>
             </w:pPr>
-            <w:r>
-              <w:rPr>
-                <w:rFonts w:ascii="Times New Roman" w:hAnsi="Times New Roman" w:cs="Times New Roman"/>
-                <w:sz w:val="22"/>
-                <w:szCs w:val="22"/>
-              </w:rPr>
-              <w:t>Platal ostium</w:t>
+            <w:proofErr w:type="spellStart"/>
+            <w:r>
+              <w:rPr>
+                <w:rFonts w:ascii="Times New Roman" w:hAnsi="Times New Roman" w:cs="Times New Roman"/>
+                <w:sz w:val="22"/>
+                <w:szCs w:val="22"/>
+              </w:rPr>
+              <w:t>Platal</w:t>
+            </w:r>
+            <w:proofErr w:type="spellEnd"/>
+            <w:r>
+              <w:rPr>
+                <w:rFonts w:ascii="Times New Roman" w:hAnsi="Times New Roman" w:cs="Times New Roman"/>
+                <w:sz w:val="22"/>
+                <w:szCs w:val="22"/>
+              </w:rPr>
+              <w:t xml:space="preserve"> ostium</w:t>
             </w:r>
           </w:p>
         </w:tc>
@@ -34333,7 +35681,25 @@
                 <w:sz w:val="22"/>
                 <w:szCs w:val="22"/>
               </w:rPr>
-              <w:t>Tiny opening bw posterior and anterior oropharynx in guinea pigs and chinchillas</w:t>
+              <w:t xml:space="preserve">Tiny opening </w:t>
+            </w:r>
+            <w:proofErr w:type="spellStart"/>
+            <w:r>
+              <w:rPr>
+                <w:rFonts w:ascii="Times New Roman" w:hAnsi="Times New Roman" w:cs="Times New Roman"/>
+                <w:sz w:val="22"/>
+                <w:szCs w:val="22"/>
+              </w:rPr>
+              <w:t>bw</w:t>
+            </w:r>
+            <w:proofErr w:type="spellEnd"/>
+            <w:r>
+              <w:rPr>
+                <w:rFonts w:ascii="Times New Roman" w:hAnsi="Times New Roman" w:cs="Times New Roman"/>
+                <w:sz w:val="22"/>
+                <w:szCs w:val="22"/>
+              </w:rPr>
+              <w:t xml:space="preserve"> posterior and anterior oropharynx in guinea pigs and chinchillas</w:t>
             </w:r>
           </w:p>
           <w:p>
@@ -34574,13 +35940,23 @@
                 <w:szCs w:val="22"/>
               </w:rPr>
             </w:pPr>
-            <w:r>
-              <w:rPr>
-                <w:rFonts w:ascii="Times New Roman" w:hAnsi="Times New Roman" w:cs="Times New Roman"/>
-                <w:sz w:val="22"/>
-                <w:szCs w:val="22"/>
-              </w:rPr>
-              <w:t xml:space="preserve">Oscillometric </w:t>
+            <w:proofErr w:type="spellStart"/>
+            <w:r>
+              <w:rPr>
+                <w:rFonts w:ascii="Times New Roman" w:hAnsi="Times New Roman" w:cs="Times New Roman"/>
+                <w:sz w:val="22"/>
+                <w:szCs w:val="22"/>
+              </w:rPr>
+              <w:t>Oscillometric</w:t>
+            </w:r>
+            <w:proofErr w:type="spellEnd"/>
+            <w:r>
+              <w:rPr>
+                <w:rFonts w:ascii="Times New Roman" w:hAnsi="Times New Roman" w:cs="Times New Roman"/>
+                <w:sz w:val="22"/>
+                <w:szCs w:val="22"/>
+              </w:rPr>
+              <w:t xml:space="preserve"> </w:t>
             </w:r>
             <w:r>
               <w:rPr>
@@ -34645,13 +36021,23 @@
               </w:rPr>
               <w:t xml:space="preserve">and sevoflurane are safe </w:t>
             </w:r>
-            <w:r>
-              <w:rPr>
-                <w:rFonts w:ascii="Times New Roman" w:hAnsi="Times New Roman" w:cs="Times New Roman"/>
-                <w:sz w:val="22"/>
-                <w:szCs w:val="22"/>
-              </w:rPr>
-              <w:t xml:space="preserve">bc </w:t>
+            <w:proofErr w:type="spellStart"/>
+            <w:r>
+              <w:rPr>
+                <w:rFonts w:ascii="Times New Roman" w:hAnsi="Times New Roman" w:cs="Times New Roman"/>
+                <w:sz w:val="22"/>
+                <w:szCs w:val="22"/>
+              </w:rPr>
+              <w:t>bc</w:t>
+            </w:r>
+            <w:proofErr w:type="spellEnd"/>
+            <w:r>
+              <w:rPr>
+                <w:rFonts w:ascii="Times New Roman" w:hAnsi="Times New Roman" w:cs="Times New Roman"/>
+                <w:sz w:val="22"/>
+                <w:szCs w:val="22"/>
+              </w:rPr>
+              <w:t xml:space="preserve"> </w:t>
             </w:r>
             <w:r>
               <w:rPr>
@@ -34849,30 +36235,25 @@
                 <w:sz w:val="17"/>
                 <w:szCs w:val="17"/>
               </w:rPr>
-              <w:t>Most common protocol is premedication w butorphanol and using a standing position w local blocks to avoid adverse effects of heavy sedation</w:t>
-            </w:r>
-          </w:p>
-          <w:p>
-            <w:pPr>
-              <w:pStyle w:val="ListParagraph"/>
-              <w:numPr>
-                <w:ilvl w:val="0"/>
-                <w:numId w:val="1"/>
-              </w:numPr>
-              <w:ind w:left="249" w:hanging="249"/>
+              <w:t xml:space="preserve">Most common protocol is premedication w butorphanol and using a </w:t>
+            </w:r>
+            <w:proofErr w:type="gramStart"/>
+            <w:r>
               <w:rPr>
                 <w:rFonts w:ascii="Times New Roman" w:hAnsi="Times New Roman" w:cs="Times New Roman"/>
                 <w:sz w:val="17"/>
                 <w:szCs w:val="17"/>
               </w:rPr>
-            </w:pPr>
+              <w:t>standing position w local blocks</w:t>
+            </w:r>
+            <w:proofErr w:type="gramEnd"/>
             <w:r>
               <w:rPr>
                 <w:rFonts w:ascii="Times New Roman" w:hAnsi="Times New Roman" w:cs="Times New Roman"/>
                 <w:sz w:val="17"/>
                 <w:szCs w:val="17"/>
               </w:rPr>
-              <w:t xml:space="preserve">Anticholinergics not suggested due to increased viscosity of saliva </w:t>
+              <w:t xml:space="preserve"> to avoid adverse effects of heavy sedation</w:t>
             </w:r>
           </w:p>
           <w:p>
@@ -34895,7 +36276,66 @@
                 <w:sz w:val="17"/>
                 <w:szCs w:val="17"/>
               </w:rPr>
-              <w:t xml:space="preserve">Nitrous oxide not used bc it may produce bloat and diffusion hypoxia (it is relatively insoluble in blood and diffuses rapidly into gas-filled compartments such as the rumen); halothane, iso, sevo in oxygen can be safely used </w:t>
+              <w:t xml:space="preserve">Anticholinergics not suggested due to increased viscosity of saliva </w:t>
+            </w:r>
+          </w:p>
+          <w:p>
+            <w:pPr>
+              <w:pStyle w:val="ListParagraph"/>
+              <w:numPr>
+                <w:ilvl w:val="0"/>
+                <w:numId w:val="1"/>
+              </w:numPr>
+              <w:ind w:left="249" w:hanging="249"/>
+              <w:rPr>
+                <w:rFonts w:ascii="Times New Roman" w:hAnsi="Times New Roman" w:cs="Times New Roman"/>
+                <w:sz w:val="17"/>
+                <w:szCs w:val="17"/>
+              </w:rPr>
+            </w:pPr>
+            <w:r>
+              <w:rPr>
+                <w:rFonts w:ascii="Times New Roman" w:hAnsi="Times New Roman" w:cs="Times New Roman"/>
+                <w:sz w:val="17"/>
+                <w:szCs w:val="17"/>
+              </w:rPr>
+              <w:t xml:space="preserve">Nitrous oxide not used </w:t>
+            </w:r>
+            <w:proofErr w:type="spellStart"/>
+            <w:r>
+              <w:rPr>
+                <w:rFonts w:ascii="Times New Roman" w:hAnsi="Times New Roman" w:cs="Times New Roman"/>
+                <w:sz w:val="17"/>
+                <w:szCs w:val="17"/>
+              </w:rPr>
+              <w:t>bc</w:t>
+            </w:r>
+            <w:proofErr w:type="spellEnd"/>
+            <w:r>
+              <w:rPr>
+                <w:rFonts w:ascii="Times New Roman" w:hAnsi="Times New Roman" w:cs="Times New Roman"/>
+                <w:sz w:val="17"/>
+                <w:szCs w:val="17"/>
+              </w:rPr>
+              <w:t xml:space="preserve"> it may produce bloat and diffusion hypoxia (it is relatively insoluble in blood and diffuses rapidly into gas-filled compartments such as the rumen); halothane, iso, </w:t>
+            </w:r>
+            <w:proofErr w:type="spellStart"/>
+            <w:r>
+              <w:rPr>
+                <w:rFonts w:ascii="Times New Roman" w:hAnsi="Times New Roman" w:cs="Times New Roman"/>
+                <w:sz w:val="17"/>
+                <w:szCs w:val="17"/>
+              </w:rPr>
+              <w:t>sevo</w:t>
+            </w:r>
+            <w:proofErr w:type="spellEnd"/>
+            <w:r>
+              <w:rPr>
+                <w:rFonts w:ascii="Times New Roman" w:hAnsi="Times New Roman" w:cs="Times New Roman"/>
+                <w:sz w:val="17"/>
+                <w:szCs w:val="17"/>
+              </w:rPr>
+              <w:t xml:space="preserve"> in oxygen can be safely used </w:t>
             </w:r>
           </w:p>
           <w:p>
@@ -35338,7 +36778,25 @@
                 <w:sz w:val="22"/>
                 <w:szCs w:val="22"/>
               </w:rPr>
-              <w:t xml:space="preserve">Induction is most common done w iso or sevo </w:t>
+              <w:t xml:space="preserve">Induction is most common done w iso or </w:t>
+            </w:r>
+            <w:proofErr w:type="spellStart"/>
+            <w:r>
+              <w:rPr>
+                <w:rFonts w:ascii="Times New Roman" w:hAnsi="Times New Roman" w:cs="Times New Roman"/>
+                <w:sz w:val="22"/>
+                <w:szCs w:val="22"/>
+              </w:rPr>
+              <w:t>sevo</w:t>
+            </w:r>
+            <w:proofErr w:type="spellEnd"/>
+            <w:r>
+              <w:rPr>
+                <w:rFonts w:ascii="Times New Roman" w:hAnsi="Times New Roman" w:cs="Times New Roman"/>
+                <w:sz w:val="22"/>
+                <w:szCs w:val="22"/>
+              </w:rPr>
+              <w:t xml:space="preserve"> </w:t>
             </w:r>
           </w:p>
           <w:p>
@@ -35442,7 +36900,25 @@
                 <w:sz w:val="22"/>
                 <w:szCs w:val="22"/>
               </w:rPr>
-              <w:t xml:space="preserve">Tricaine methanesulfonate </w:t>
+              <w:t xml:space="preserve">Tricaine </w:t>
+            </w:r>
+            <w:proofErr w:type="spellStart"/>
+            <w:r>
+              <w:rPr>
+                <w:rFonts w:ascii="Times New Roman" w:hAnsi="Times New Roman" w:cs="Times New Roman"/>
+                <w:sz w:val="22"/>
+                <w:szCs w:val="22"/>
+              </w:rPr>
+              <w:t>methanesulfonate</w:t>
+            </w:r>
+            <w:proofErr w:type="spellEnd"/>
+            <w:r>
+              <w:rPr>
+                <w:rFonts w:ascii="Times New Roman" w:hAnsi="Times New Roman" w:cs="Times New Roman"/>
+                <w:sz w:val="22"/>
+                <w:szCs w:val="22"/>
+              </w:rPr>
+              <w:t xml:space="preserve"> </w:t>
             </w:r>
             <w:r>
               <w:rPr>
@@ -35611,7 +37087,25 @@
                 <w:sz w:val="22"/>
                 <w:szCs w:val="22"/>
               </w:rPr>
-              <w:t>Iso isn’t used bc they can go without breathing for long periods of time</w:t>
+              <w:t xml:space="preserve">Iso isn’t used </w:t>
+            </w:r>
+            <w:proofErr w:type="spellStart"/>
+            <w:r>
+              <w:rPr>
+                <w:rFonts w:ascii="Times New Roman" w:hAnsi="Times New Roman" w:cs="Times New Roman"/>
+                <w:sz w:val="22"/>
+                <w:szCs w:val="22"/>
+              </w:rPr>
+              <w:t>bc</w:t>
+            </w:r>
+            <w:proofErr w:type="spellEnd"/>
+            <w:r>
+              <w:rPr>
+                <w:rFonts w:ascii="Times New Roman" w:hAnsi="Times New Roman" w:cs="Times New Roman"/>
+                <w:sz w:val="22"/>
+                <w:szCs w:val="22"/>
+              </w:rPr>
+              <w:t xml:space="preserve"> they can go without breathing for long periods of time</w:t>
             </w:r>
           </w:p>
         </w:tc>

</xml_diff>